<commit_message>
solutions to chaper 2 questions added
</commit_message>
<xml_diff>
--- a/HW1/Ronair_CN_HW1.docx
+++ b/HW1/Ronair_CN_HW1.docx
@@ -5,17 +5,22 @@
     <w:p/>
     <w:p/>
     <w:p>
-      <w:r>
+      <w:pPr>
+        <w:rPr>
+          <w:sz w:val="32"/>
+        </w:rPr>
+      </w:pPr>
+      <w:r>
+        <w:rPr>
+          <w:sz w:val="32"/>
+        </w:rPr>
         <w:t>Ch1 P10</w:t>
       </w:r>
       <w:r>
-        <w:t xml:space="preserve">. Find </w:t>
-      </w:r>
-      <w:r>
-        <w:t>end-to-end delay</w:t>
-      </w:r>
-      <w:r>
-        <w:t>:</w:t>
+        <w:rPr>
+          <w:sz w:val="32"/>
+        </w:rPr>
+        <w:t>. Find end-to-end delay:</w:t>
       </w:r>
     </w:p>
     <w:p/>
@@ -282,18 +287,12 @@
                         <w:txbxContent>
                           <w:p>
                             <w:r>
-                              <w:t>Link2</w:t>
-                            </w:r>
-                            <w:r>
-                              <w:t>:</w:t>
+                              <w:t>Link2:</w:t>
                             </w:r>
                           </w:p>
                           <w:p>
                             <w:r>
-                              <w:t>D</w:t>
-                            </w:r>
-                            <w:r>
-                              <w:t>2, s2, R2</w:t>
+                              <w:t>D2, s2, R2</w:t>
                             </w:r>
                           </w:p>
                         </w:txbxContent>
@@ -317,18 +316,12 @@
                   <w:txbxContent>
                     <w:p>
                       <w:r>
-                        <w:t>Link2</w:t>
-                      </w:r>
-                      <w:r>
-                        <w:t>:</w:t>
+                        <w:t>Link2:</w:t>
                       </w:r>
                     </w:p>
                     <w:p>
                       <w:r>
-                        <w:t>D</w:t>
-                      </w:r>
-                      <w:r>
-                        <w:t>2, s2, R2</w:t>
+                        <w:t>D2, s2, R2</w:t>
                       </w:r>
                     </w:p>
                   </w:txbxContent>
@@ -937,14 +930,7 @@
           <w:rFonts w:ascii="Helvetica" w:hAnsi="Helvetica" w:cs="Helvetica"/>
           <w:color w:val="353535"/>
         </w:rPr>
-        <w:t>processing + queueing</w:t>
-      </w:r>
-      <w:r>
-        <w:rPr>
-          <w:rFonts w:ascii="Helvetica" w:hAnsi="Helvetica" w:cs="Helvetica"/>
-          <w:color w:val="353535"/>
-        </w:rPr>
-        <w:t xml:space="preserve"> + transmission + propagation</w:t>
+        <w:t>processing + queueing + transmission + propagation</w:t>
       </w:r>
     </w:p>
     <w:p/>
@@ -957,7 +943,10 @@
         </w:numPr>
       </w:pPr>
       <w:r>
-        <w:t>Processing delay = 2.d</w:t>
+        <w:t xml:space="preserve">Processing delay = 2 * </w:t>
+      </w:r>
+      <w:r>
+        <w:t>d</w:t>
       </w:r>
       <w:r>
         <w:rPr>
@@ -987,21 +976,7 @@
           <w:rFonts w:ascii="Helvetica" w:hAnsi="Helvetica" w:cs="Helvetica"/>
           <w:color w:val="353535"/>
         </w:rPr>
-        <w:t>Q</w:t>
-      </w:r>
-      <w:r>
-        <w:rPr>
-          <w:rFonts w:ascii="Helvetica" w:hAnsi="Helvetica" w:cs="Helvetica"/>
-          <w:color w:val="353535"/>
-        </w:rPr>
-        <w:t>ueueing</w:t>
-      </w:r>
-      <w:r>
-        <w:rPr>
-          <w:rFonts w:ascii="Helvetica" w:hAnsi="Helvetica" w:cs="Helvetica"/>
-          <w:color w:val="353535"/>
-        </w:rPr>
-        <w:t xml:space="preserve"> delay = 0</w:t>
+        <w:t>Queueing delay = 0</w:t>
       </w:r>
     </w:p>
     <w:p>
@@ -1317,28 +1292,7 @@
                 <w:rFonts w:ascii="Cambria Math" w:hAnsi="Cambria Math" w:cs="Helvetica"/>
                 <w:color w:val="353535"/>
               </w:rPr>
-              <m:t>di</m:t>
-            </m:r>
-            <m:r>
-              <w:rPr>
-                <w:rFonts w:ascii="Cambria Math" w:hAnsi="Cambria Math" w:cs="Helvetica"/>
-                <w:color w:val="353535"/>
-              </w:rPr>
-              <m:t>/</m:t>
-            </m:r>
-            <m:r>
-              <w:rPr>
-                <w:rFonts w:ascii="Cambria Math" w:hAnsi="Cambria Math" w:cs="Helvetica"/>
-                <w:color w:val="353535"/>
-              </w:rPr>
-              <m:t>s</m:t>
-            </m:r>
-            <m:r>
-              <w:rPr>
-                <w:rFonts w:ascii="Cambria Math" w:hAnsi="Cambria Math" w:cs="Helvetica"/>
-                <w:color w:val="353535"/>
-              </w:rPr>
-              <m:t>i</m:t>
+              <m:t>di/si</m:t>
             </m:r>
           </m:e>
         </m:nary>
@@ -1367,30 +1321,16 @@
                 <w:rFonts w:ascii="Cambria Math" w:eastAsiaTheme="minorEastAsia" w:hAnsi="Cambria Math" w:cs="Helvetica"/>
                 <w:color w:val="353535"/>
               </w:rPr>
-              <m:t>d</m:t>
-            </m:r>
+              <m:t>d1</m:t>
+            </m:r>
+          </m:num>
+          <m:den>
             <m:r>
               <w:rPr>
                 <w:rFonts w:ascii="Cambria Math" w:eastAsiaTheme="minorEastAsia" w:hAnsi="Cambria Math" w:cs="Helvetica"/>
                 <w:color w:val="353535"/>
               </w:rPr>
-              <m:t>1</m:t>
-            </m:r>
-          </m:num>
-          <m:den>
-            <m:r>
-              <w:rPr>
-                <w:rFonts w:ascii="Cambria Math" w:eastAsiaTheme="minorEastAsia" w:hAnsi="Cambria Math" w:cs="Helvetica"/>
-                <w:color w:val="353535"/>
-              </w:rPr>
-              <m:t>s</m:t>
-            </m:r>
-            <m:r>
-              <w:rPr>
-                <w:rFonts w:ascii="Cambria Math" w:eastAsiaTheme="minorEastAsia" w:hAnsi="Cambria Math" w:cs="Helvetica"/>
-                <w:color w:val="353535"/>
-              </w:rPr>
-              <m:t>1</m:t>
+              <m:t>s1</m:t>
             </m:r>
           </m:den>
         </m:f>
@@ -1426,14 +1366,7 @@
                 <w:rFonts w:ascii="Cambria Math" w:eastAsiaTheme="minorEastAsia" w:hAnsi="Cambria Math" w:cs="Helvetica"/>
                 <w:color w:val="353535"/>
               </w:rPr>
-              <m:t>s</m:t>
-            </m:r>
-            <m:r>
-              <w:rPr>
-                <w:rFonts w:ascii="Cambria Math" w:eastAsiaTheme="minorEastAsia" w:hAnsi="Cambria Math" w:cs="Helvetica"/>
-                <w:color w:val="353535"/>
-              </w:rPr>
-              <m:t>2</m:t>
+              <m:t>s2</m:t>
             </m:r>
           </m:den>
         </m:f>
@@ -1469,14 +1402,7 @@
                 <w:rFonts w:ascii="Cambria Math" w:eastAsiaTheme="minorEastAsia" w:hAnsi="Cambria Math" w:cs="Helvetica"/>
                 <w:color w:val="353535"/>
               </w:rPr>
-              <m:t>s</m:t>
-            </m:r>
-            <m:r>
-              <w:rPr>
-                <w:rFonts w:ascii="Cambria Math" w:eastAsiaTheme="minorEastAsia" w:hAnsi="Cambria Math" w:cs="Helvetica"/>
-                <w:color w:val="353535"/>
-              </w:rPr>
-              <m:t>3</m:t>
+              <m:t>s3</m:t>
             </m:r>
           </m:den>
         </m:f>
@@ -1506,16 +1432,19 @@
         </w:rPr>
       </w:pPr>
       <w:r>
-        <w:t xml:space="preserve">.˙. </w:t>
-      </w:r>
-      <w:r>
-        <w:t>End to end delay =</w:t>
+        <w:t xml:space="preserve">.˙. End to end delay = </w:t>
+      </w:r>
+      <w:r>
+        <w:t>2</w:t>
       </w:r>
       <w:r>
         <w:t xml:space="preserve"> </w:t>
       </w:r>
       <w:r>
-        <w:t>2*</w:t>
+        <w:t>*</w:t>
+      </w:r>
+      <w:r>
+        <w:t xml:space="preserve"> </w:t>
       </w:r>
       <w:r>
         <w:t>d</w:t>
@@ -1524,7 +1453,7 @@
         <w:rPr>
           <w:vertAlign w:val="subscript"/>
         </w:rPr>
-        <w:t>proc</w:t>
+        <w:t>ouc</w:t>
       </w:r>
       <w:r>
         <w:rPr>
@@ -1838,19 +1767,7 @@
               <w:rPr>
                 <w:rFonts w:ascii="Cambria Math" w:hAnsi="Cambria Math"/>
               </w:rPr>
-              <m:t>1500</m:t>
-            </m:r>
-            <m:r>
-              <w:rPr>
-                <w:rFonts w:ascii="Cambria Math" w:hAnsi="Cambria Math"/>
-              </w:rPr>
-              <m:t>*8</m:t>
-            </m:r>
-            <m:r>
-              <w:rPr>
-                <w:rFonts w:ascii="Cambria Math" w:hAnsi="Cambria Math"/>
-              </w:rPr>
-              <m:t xml:space="preserve"> </m:t>
+              <m:t xml:space="preserve">1500*8 </m:t>
             </m:r>
             <m:d>
               <m:dPr>
@@ -2034,8 +1951,17 @@
     </w:p>
     <w:p/>
     <w:p/>
-    <w:p>
-      <w:r>
+    <w:p/>
+    <w:p>
+      <w:pPr>
+        <w:rPr>
+          <w:sz w:val="32"/>
+        </w:rPr>
+      </w:pPr>
+      <w:r>
+        <w:rPr>
+          <w:sz w:val="32"/>
+        </w:rPr>
         <w:t>Ch1 P13. Queueing delay:</w:t>
       </w:r>
     </w:p>
@@ -2044,7 +1970,7 @@
         <w:pStyle w:val="ListParagraph"/>
         <w:numPr>
           <w:ilvl w:val="0"/>
-          <w:numId w:val="2"/>
+          <w:numId w:val="13"/>
         </w:numPr>
       </w:pPr>
       <w:r>
@@ -2075,7 +2001,11 @@
         <w:t>rd</w:t>
       </w:r>
       <w:r>
-        <w:t xml:space="preserve"> packet has to wait for 2*L/R time units for packets 1 and 2 to be served. In general, a packet waits for (N-1)*L/R time units. Adding them up</w:t>
+        <w:t xml:space="preserve"> packet has to wait for 2*L/R time units for </w:t>
+      </w:r>
+      <w:r>
+        <w:lastRenderedPageBreak/>
+        <w:t>packets 1 and 2 to be served. In general, a packet waits for (N-1)*L/R time units. Adding them up</w:t>
       </w:r>
       <w:r>
         <w:t xml:space="preserve"> and taking the average over N, we get:</w:t>
@@ -2253,13 +2183,7 @@
               <w:rPr>
                 <w:rFonts w:ascii="Cambria Math" w:eastAsiaTheme="minorEastAsia" w:hAnsi="Cambria Math"/>
               </w:rPr>
-              <m:t>2*</m:t>
-            </m:r>
-            <m:r>
-              <w:rPr>
-                <w:rFonts w:ascii="Cambria Math" w:eastAsiaTheme="minorEastAsia" w:hAnsi="Cambria Math"/>
-              </w:rPr>
-              <m:t>R</m:t>
+              <m:t>2*R</m:t>
             </m:r>
           </m:den>
         </m:f>
@@ -2275,13 +2199,7 @@
           <w:rPr>
             <w:rFonts w:ascii="Cambria Math" w:hAnsi="Cambria Math"/>
           </w:rPr>
-          <m:t>1+2+3</m:t>
-        </m:r>
-        <m:r>
-          <w:rPr>
-            <w:rFonts w:ascii="Cambria Math" w:hAnsi="Cambria Math"/>
-          </w:rPr>
-          <m:t>…N=</m:t>
+          <m:t>1+2+3…N=</m:t>
         </m:r>
         <m:f>
           <m:fPr>
@@ -2432,7 +2350,11 @@
     </w:p>
     <w:p>
       <w:pPr>
-        <w:ind w:left="720"/>
+        <w:pStyle w:val="ListParagraph"/>
+        <w:numPr>
+          <w:ilvl w:val="0"/>
+          <w:numId w:val="13"/>
+        </w:numPr>
         <w:rPr>
           <w:rFonts w:eastAsiaTheme="minorEastAsia"/>
         </w:rPr>
@@ -2590,9 +2512,18 @@
           <w:rFonts w:eastAsiaTheme="minorEastAsia"/>
         </w:rPr>
       </w:pPr>
-      <w:r>
-        <w:rPr>
-          <w:rFonts w:eastAsiaTheme="minorEastAsia"/>
+    </w:p>
+    <w:p>
+      <w:pPr>
+        <w:rPr>
+          <w:rFonts w:eastAsiaTheme="minorEastAsia"/>
+          <w:sz w:val="32"/>
+        </w:rPr>
+      </w:pPr>
+      <w:r>
+        <w:rPr>
+          <w:rFonts w:eastAsiaTheme="minorEastAsia"/>
+          <w:sz w:val="32"/>
         </w:rPr>
         <w:t>Ch1 P21. Throughput:</w:t>
       </w:r>
@@ -2723,19 +2654,7 @@
         <w:rPr>
           <w:rFonts w:eastAsiaTheme="minorEastAsia"/>
         </w:rPr>
-        <w:t>P</w:t>
-      </w:r>
-      <w:r>
-        <w:rPr>
-          <w:rFonts w:eastAsiaTheme="minorEastAsia"/>
-        </w:rPr>
-        <w:t>ath2</w:t>
-      </w:r>
-      <w:r>
-        <w:rPr>
-          <w:rFonts w:eastAsiaTheme="minorEastAsia"/>
-        </w:rPr>
-        <w:t xml:space="preserve"> throughput = min(R</w:t>
+        <w:t>Path2 throughput = min(R</w:t>
       </w:r>
       <w:r>
         <w:rPr>
@@ -2820,22 +2739,62 @@
     </w:p>
     <w:p>
       <w:pPr>
-        <w:rPr>
-          <w:rFonts w:eastAsiaTheme="minorEastAsia"/>
-        </w:rPr>
-      </w:pPr>
-    </w:p>
-    <w:p>
-      <w:pPr>
-        <w:rPr>
-          <w:rFonts w:eastAsiaTheme="minorEastAsia"/>
-        </w:rPr>
-      </w:pPr>
-      <w:r>
-        <w:rPr>
-          <w:rFonts w:eastAsiaTheme="minorEastAsia"/>
-        </w:rPr>
-        <w:t>.˙. Max throughput = max (min(</w:t>
+        <w:pStyle w:val="ListParagraph"/>
+        <w:rPr>
+          <w:rFonts w:eastAsiaTheme="minorEastAsia"/>
+        </w:rPr>
+      </w:pPr>
+      <w:r>
+        <w:rPr>
+          <w:rFonts w:eastAsiaTheme="minorEastAsia"/>
+        </w:rPr>
+        <w:t>…</w:t>
+      </w:r>
+    </w:p>
+    <w:p>
+      <w:pPr>
+        <w:rPr>
+          <w:rFonts w:eastAsiaTheme="minorEastAsia"/>
+        </w:rPr>
+      </w:pPr>
+    </w:p>
+    <w:p>
+      <w:pPr>
+        <w:rPr>
+          <w:rFonts w:eastAsiaTheme="minorEastAsia"/>
+        </w:rPr>
+      </w:pPr>
+      <w:r>
+        <w:rPr>
+          <w:rFonts w:eastAsiaTheme="minorEastAsia"/>
+        </w:rPr>
+        <w:t>.˙. Max throughput = max (min(R</w:t>
+      </w:r>
+      <w:r>
+        <w:rPr>
+          <w:rFonts w:eastAsiaTheme="minorEastAsia"/>
+          <w:vertAlign w:val="subscript"/>
+        </w:rPr>
+        <w:t>1</w:t>
+      </w:r>
+      <w:r>
+        <w:rPr>
+          <w:rFonts w:eastAsiaTheme="minorEastAsia"/>
+          <w:vertAlign w:val="superscript"/>
+        </w:rPr>
+        <w:t>1</w:t>
+      </w:r>
+      <w:r>
+        <w:rPr>
+          <w:rFonts w:eastAsiaTheme="minorEastAsia"/>
+        </w:rPr>
+        <w:t>,</w:t>
+      </w:r>
+      <w:r>
+        <w:rPr>
+          <w:rFonts w:eastAsiaTheme="minorEastAsia"/>
+        </w:rPr>
+        <w:t xml:space="preserve"> </w:t>
       </w:r>
       <w:r>
         <w:rPr>
@@ -2848,11 +2807,43 @@
           <w:rFonts w:eastAsiaTheme="minorEastAsia"/>
           <w:vertAlign w:val="subscript"/>
         </w:rPr>
+        <w:t>2</w:t>
+      </w:r>
+      <w:r>
+        <w:rPr>
+          <w:rFonts w:eastAsiaTheme="minorEastAsia"/>
+          <w:vertAlign w:val="superscript"/>
+        </w:rPr>
         <w:t>1</w:t>
       </w:r>
       <w:r>
         <w:rPr>
           <w:rFonts w:eastAsiaTheme="minorEastAsia"/>
+        </w:rPr>
+        <w:t>,</w:t>
+      </w:r>
+      <w:r>
+        <w:rPr>
+          <w:rFonts w:eastAsiaTheme="minorEastAsia"/>
+        </w:rPr>
+        <w:t xml:space="preserve"> </w:t>
+      </w:r>
+      <w:r>
+        <w:rPr>
+          <w:rFonts w:eastAsiaTheme="minorEastAsia"/>
+        </w:rPr>
+        <w:t>R</w:t>
+      </w:r>
+      <w:r>
+        <w:rPr>
+          <w:rFonts w:eastAsiaTheme="minorEastAsia"/>
+          <w:vertAlign w:val="subscript"/>
+        </w:rPr>
+        <w:t>3</w:t>
+      </w:r>
+      <w:r>
+        <w:rPr>
+          <w:rFonts w:eastAsiaTheme="minorEastAsia"/>
           <w:vertAlign w:val="superscript"/>
         </w:rPr>
         <w:t>1</w:t>
@@ -2861,26 +2852,14 @@
         <w:rPr>
           <w:rFonts w:eastAsiaTheme="minorEastAsia"/>
         </w:rPr>
-        <w:t>,</w:t>
-      </w:r>
-      <w:r>
-        <w:rPr>
-          <w:rFonts w:eastAsiaTheme="minorEastAsia"/>
-        </w:rPr>
-        <w:t xml:space="preserve"> </w:t>
-      </w:r>
-      <w:r>
-        <w:rPr>
-          <w:rFonts w:eastAsiaTheme="minorEastAsia"/>
-        </w:rPr>
-        <w:t>R</w:t>
+        <w:t>… R</w:t>
       </w:r>
       <w:r>
         <w:rPr>
           <w:rFonts w:eastAsiaTheme="minorEastAsia"/>
           <w:vertAlign w:val="subscript"/>
         </w:rPr>
-        <w:t>2</w:t>
+        <w:t>N</w:t>
       </w:r>
       <w:r>
         <w:rPr>
@@ -2893,65 +2872,7 @@
         <w:rPr>
           <w:rFonts w:eastAsiaTheme="minorEastAsia"/>
         </w:rPr>
-        <w:t>,</w:t>
-      </w:r>
-      <w:r>
-        <w:rPr>
-          <w:rFonts w:eastAsiaTheme="minorEastAsia"/>
-        </w:rPr>
-        <w:t xml:space="preserve"> </w:t>
-      </w:r>
-      <w:r>
-        <w:rPr>
-          <w:rFonts w:eastAsiaTheme="minorEastAsia"/>
-        </w:rPr>
-        <w:t>R</w:t>
-      </w:r>
-      <w:r>
-        <w:rPr>
-          <w:rFonts w:eastAsiaTheme="minorEastAsia"/>
-          <w:vertAlign w:val="subscript"/>
-        </w:rPr>
-        <w:t>3</w:t>
-      </w:r>
-      <w:r>
-        <w:rPr>
-          <w:rFonts w:eastAsiaTheme="minorEastAsia"/>
-          <w:vertAlign w:val="superscript"/>
-        </w:rPr>
-        <w:t>1</w:t>
-      </w:r>
-      <w:r>
-        <w:rPr>
-          <w:rFonts w:eastAsiaTheme="minorEastAsia"/>
-        </w:rPr>
-        <w:t>… R</w:t>
-      </w:r>
-      <w:r>
-        <w:rPr>
-          <w:rFonts w:eastAsiaTheme="minorEastAsia"/>
-          <w:vertAlign w:val="subscript"/>
-        </w:rPr>
-        <w:t>N</w:t>
-      </w:r>
-      <w:r>
-        <w:rPr>
-          <w:rFonts w:eastAsiaTheme="minorEastAsia"/>
-          <w:vertAlign w:val="superscript"/>
-        </w:rPr>
-        <w:t>1</w:t>
-      </w:r>
-      <w:r>
-        <w:rPr>
-          <w:rFonts w:eastAsiaTheme="minorEastAsia"/>
-        </w:rPr>
-        <w:t xml:space="preserve">), ….. </w:t>
-      </w:r>
-      <w:r>
-        <w:rPr>
-          <w:rFonts w:eastAsiaTheme="minorEastAsia"/>
-        </w:rPr>
-        <w:t>min(R</w:t>
+        <w:t>), ….. min(R</w:t>
       </w:r>
       <w:r>
         <w:rPr>
@@ -3106,13 +3027,7 @@
               <w:rPr>
                 <w:rFonts w:ascii="Cambria Math" w:eastAsia="Cambria Math" w:hAnsi="Cambria Math" w:cs="Cambria Math"/>
               </w:rPr>
-              <m:t>k=</m:t>
-            </m:r>
-            <m:r>
-              <w:rPr>
-                <w:rFonts w:ascii="Cambria Math" w:eastAsia="Cambria Math" w:hAnsi="Cambria Math" w:cs="Cambria Math"/>
-              </w:rPr>
-              <m:t>1</m:t>
+              <m:t>k=1</m:t>
             </m:r>
           </m:sub>
           <m:sup>
@@ -3254,23 +3169,27 @@
       <w:pPr>
         <w:rPr>
           <w:rFonts w:eastAsiaTheme="minorEastAsia"/>
-        </w:rPr>
-      </w:pPr>
-      <w:r>
-        <w:rPr>
-          <w:rFonts w:eastAsiaTheme="minorEastAsia"/>
+          <w:sz w:val="32"/>
+        </w:rPr>
+      </w:pPr>
+      <w:r>
+        <w:rPr>
+          <w:rFonts w:eastAsiaTheme="minorEastAsia"/>
+          <w:sz w:val="32"/>
         </w:rPr>
         <w:t xml:space="preserve">Ch1 P23. </w:t>
       </w:r>
       <w:r>
         <w:rPr>
           <w:rFonts w:eastAsiaTheme="minorEastAsia"/>
+          <w:sz w:val="32"/>
         </w:rPr>
         <w:t>Bottlenecks</w:t>
       </w:r>
       <w:r>
         <w:rPr>
           <w:rFonts w:eastAsiaTheme="minorEastAsia"/>
+          <w:sz w:val="32"/>
         </w:rPr>
         <w:t>:</w:t>
       </w:r>
@@ -3290,13 +3209,7 @@
         <w:rPr>
           <w:rFonts w:eastAsiaTheme="minorEastAsia"/>
         </w:rPr>
-        <w:t xml:space="preserve">If </w:t>
-      </w:r>
-      <w:r>
-        <w:rPr>
-          <w:rFonts w:eastAsiaTheme="minorEastAsia"/>
-        </w:rPr>
-        <w:t>the 1</w:t>
+        <w:t>If the 1</w:t>
       </w:r>
       <w:r>
         <w:rPr>
@@ -3309,19 +3222,7 @@
         <w:rPr>
           <w:rFonts w:eastAsiaTheme="minorEastAsia"/>
         </w:rPr>
-        <w:t xml:space="preserve"> </w:t>
-      </w:r>
-      <w:r>
-        <w:rPr>
-          <w:rFonts w:eastAsiaTheme="minorEastAsia"/>
-        </w:rPr>
-        <w:t>link is the bottleneck</w:t>
-      </w:r>
-      <w:r>
-        <w:rPr>
-          <w:rFonts w:eastAsiaTheme="minorEastAsia"/>
-        </w:rPr>
-        <w:t>:</w:t>
+        <w:t xml:space="preserve"> link is the bottleneck:</w:t>
       </w:r>
     </w:p>
     <w:p>
@@ -3964,13 +3865,7 @@
           <w:rPr>
             <w:rFonts w:ascii="Cambria Math" w:eastAsiaTheme="minorEastAsia" w:hAnsi="Cambria Math"/>
           </w:rPr>
-          <m:t>+dprop</m:t>
-        </m:r>
-        <m:r>
-          <w:rPr>
-            <w:rFonts w:ascii="Cambria Math" w:eastAsiaTheme="minorEastAsia" w:hAnsi="Cambria Math"/>
-          </w:rPr>
-          <m:t xml:space="preserve">+T≥ </m:t>
+          <m:t xml:space="preserve">+dprop+T≥ </m:t>
         </m:r>
         <m:f>
           <m:fPr>
@@ -4002,13 +3897,7 @@
           <w:rPr>
             <w:rFonts w:ascii="Cambria Math" w:eastAsiaTheme="minorEastAsia" w:hAnsi="Cambria Math"/>
           </w:rPr>
-          <m:t xml:space="preserve">+dprop </m:t>
-        </m:r>
-        <m:r>
-          <w:rPr>
-            <w:rFonts w:ascii="Cambria Math" w:eastAsiaTheme="minorEastAsia" w:hAnsi="Cambria Math"/>
-          </w:rPr>
-          <m:t>+</m:t>
+          <m:t>+dprop +</m:t>
         </m:r>
         <m:f>
           <m:fPr>
@@ -4150,17 +4039,20 @@
       <w:pPr>
         <w:rPr>
           <w:rFonts w:eastAsiaTheme="minorEastAsia"/>
-        </w:rPr>
-      </w:pPr>
-      <w:r>
-        <w:rPr>
-          <w:rFonts w:eastAsiaTheme="minorEastAsia"/>
+          <w:sz w:val="32"/>
+        </w:rPr>
+      </w:pPr>
+      <w:r>
+        <w:rPr>
+          <w:rFonts w:eastAsiaTheme="minorEastAsia"/>
+          <w:sz w:val="32"/>
         </w:rPr>
         <w:t>Ch1 P29</w:t>
       </w:r>
       <w:r>
         <w:rPr>
           <w:rFonts w:eastAsiaTheme="minorEastAsia"/>
+          <w:sz w:val="32"/>
         </w:rPr>
         <w:t>. Delays:</w:t>
       </w:r>
@@ -4380,13 +4272,19 @@
           <w:rPr>
             <w:rFonts w:ascii="Cambria Math" w:eastAsiaTheme="minorEastAsia" w:hAnsi="Cambria Math"/>
           </w:rPr>
-          <m:t>d=</m:t>
+          <m:t>d</m:t>
         </m:r>
         <m:r>
           <w:rPr>
             <w:rFonts w:ascii="Cambria Math" w:eastAsiaTheme="minorEastAsia" w:hAnsi="Cambria Math"/>
           </w:rPr>
-          <m:t>3.58*</m:t>
+          <m:t>=3.6</m:t>
+        </m:r>
+        <m:r>
+          <w:rPr>
+            <w:rFonts w:ascii="Cambria Math" w:eastAsiaTheme="minorEastAsia" w:hAnsi="Cambria Math"/>
+          </w:rPr>
+          <m:t>*</m:t>
         </m:r>
         <m:sSup>
           <m:sSupPr>
@@ -4425,17 +4323,8 @@
         <w:rPr>
           <w:rFonts w:eastAsiaTheme="minorEastAsia"/>
         </w:rPr>
-        <w:t xml:space="preserve"> … (data from </w:t>
-      </w:r>
-      <w:hyperlink r:id="rId5" w:history="1">
-        <w:r>
-          <w:rPr>
-            <w:rStyle w:val="Hyperlink"/>
-            <w:rFonts w:eastAsiaTheme="minorEastAsia"/>
-          </w:rPr>
-          <w:t>http://searchmobilecomputing.techtarget.com/definition/geostationary-satellite)</w:t>
-        </w:r>
-      </w:hyperlink>
+        <w:t xml:space="preserve"> </w:t>
+      </w:r>
     </w:p>
     <w:p>
       <w:pPr>
@@ -4468,14 +4357,48 @@
         <w:rPr>
           <w:rFonts w:eastAsiaTheme="minorEastAsia"/>
         </w:rPr>
-        <w:t xml:space="preserve">Propagation delay = </w:t>
-      </w:r>
-      <w:r>
-        <w:rPr>
-          <w:rFonts w:eastAsiaTheme="minorEastAsia"/>
-        </w:rPr>
-        <w:t>149 msec</w:t>
-      </w:r>
+        <w:t xml:space="preserve">Propagation delay </w:t>
+      </w:r>
+      <m:oMath>
+        <m:r>
+          <w:rPr>
+            <w:rFonts w:ascii="Cambria Math" w:eastAsiaTheme="minorEastAsia" w:hAnsi="Cambria Math"/>
+          </w:rPr>
+          <m:t>=</m:t>
+        </m:r>
+        <m:f>
+          <m:fPr>
+            <m:ctrlPr>
+              <w:rPr>
+                <w:rFonts w:ascii="Cambria Math" w:eastAsiaTheme="minorEastAsia" w:hAnsi="Cambria Math"/>
+                <w:i/>
+              </w:rPr>
+            </m:ctrlPr>
+          </m:fPr>
+          <m:num>
+            <m:r>
+              <w:rPr>
+                <w:rFonts w:ascii="Cambria Math" w:eastAsiaTheme="minorEastAsia" w:hAnsi="Cambria Math"/>
+              </w:rPr>
+              <m:t>d</m:t>
+            </m:r>
+          </m:num>
+          <m:den>
+            <m:r>
+              <w:rPr>
+                <w:rFonts w:ascii="Cambria Math" w:eastAsiaTheme="minorEastAsia" w:hAnsi="Cambria Math"/>
+              </w:rPr>
+              <m:t>s</m:t>
+            </m:r>
+          </m:den>
+        </m:f>
+        <m:r>
+          <w:rPr>
+            <w:rFonts w:ascii="Cambria Math" w:eastAsiaTheme="minorEastAsia" w:hAnsi="Cambria Math"/>
+          </w:rPr>
+          <m:t>= 150 msec</m:t>
+        </m:r>
+      </m:oMath>
     </w:p>
     <w:p>
       <w:pPr>
@@ -4499,7 +4422,19 @@
         <w:rPr>
           <w:rFonts w:eastAsiaTheme="minorEastAsia"/>
         </w:rPr>
-        <w:t xml:space="preserve">BW-delay product </w:t>
+        <w:t>BW-delay product</w:t>
+      </w:r>
+      <w:r>
+        <w:rPr>
+          <w:rFonts w:eastAsiaTheme="minorEastAsia"/>
+        </w:rPr>
+        <w:t xml:space="preserve"> = R * propagation delay</w:t>
+      </w:r>
+      <w:r>
+        <w:rPr>
+          <w:rFonts w:eastAsiaTheme="minorEastAsia"/>
+        </w:rPr>
+        <w:t xml:space="preserve"> </w:t>
       </w:r>
       <m:oMath>
         <m:r>
@@ -4509,7 +4444,16 @@
           <w:rPr>
             <w:rFonts w:ascii="Cambria Math" w:eastAsiaTheme="minorEastAsia" w:hAnsi="Cambria Math"/>
           </w:rPr>
-          <m:t xml:space="preserve">= 1.49 * </m:t>
+          <m:t>= 1.50</m:t>
+        </m:r>
+        <m:r>
+          <m:rPr>
+            <m:sty m:val="p"/>
+          </m:rPr>
+          <w:rPr>
+            <w:rFonts w:ascii="Cambria Math" w:eastAsiaTheme="minorEastAsia" w:hAnsi="Cambria Math"/>
+          </w:rPr>
+          <m:t xml:space="preserve"> * </m:t>
         </m:r>
         <m:sSup>
           <m:sSupPr>
@@ -4748,40 +4692,2050 @@
         <w:rPr>
           <w:rFonts w:eastAsiaTheme="minorEastAsia"/>
         </w:rPr>
-        <w:t>On verifying, we see that x/R (=60 secs) &gt; d/s (0.149 secs), so the deciding factor is x/R.</w:t>
-      </w:r>
-    </w:p>
-    <w:p>
-      <w:pPr>
-        <w:rPr>
-          <w:rFonts w:eastAsiaTheme="minorEastAsia"/>
-        </w:rPr>
-      </w:pPr>
-    </w:p>
-    <w:p>
-      <w:pPr>
-        <w:rPr>
-          <w:rFonts w:eastAsiaTheme="minorEastAsia"/>
-        </w:rPr>
-      </w:pPr>
-    </w:p>
-    <w:p>
-      <w:pPr>
-        <w:rPr>
-          <w:rFonts w:eastAsiaTheme="minorEastAsia"/>
-        </w:rPr>
-      </w:pPr>
-    </w:p>
-    <w:p>
-      <w:pPr>
-        <w:rPr>
-          <w:rFonts w:eastAsiaTheme="minorEastAsia"/>
-        </w:rPr>
-      </w:pPr>
+        <w:t xml:space="preserve">On verifying, we see that x/R (=60 </w:t>
+      </w:r>
+      <w:r>
+        <w:rPr>
+          <w:rFonts w:eastAsiaTheme="minorEastAsia"/>
+        </w:rPr>
+        <w:t>secs) &gt; d/s (0.150</w:t>
+      </w:r>
+      <w:r>
+        <w:rPr>
+          <w:rFonts w:eastAsiaTheme="minorEastAsia"/>
+        </w:rPr>
+        <w:t xml:space="preserve"> secs), so the deciding factor is x/R.</w:t>
+      </w:r>
+    </w:p>
+    <w:p>
+      <w:pPr>
+        <w:rPr>
+          <w:rFonts w:eastAsiaTheme="minorEastAsia"/>
+        </w:rPr>
+      </w:pPr>
+    </w:p>
+    <w:p>
+      <w:pPr>
+        <w:rPr>
+          <w:rFonts w:eastAsiaTheme="minorEastAsia"/>
+        </w:rPr>
+      </w:pPr>
+    </w:p>
+    <w:p>
+      <w:pPr>
+        <w:rPr>
+          <w:rFonts w:eastAsiaTheme="minorEastAsia"/>
+        </w:rPr>
+      </w:pPr>
+    </w:p>
+    <w:p>
+      <w:pPr>
+        <w:rPr>
+          <w:rFonts w:eastAsiaTheme="minorEastAsia"/>
+        </w:rPr>
+      </w:pPr>
+    </w:p>
+    <w:p>
+      <w:pPr>
+        <w:rPr>
+          <w:rFonts w:eastAsiaTheme="minorEastAsia"/>
+        </w:rPr>
+      </w:pPr>
+      <w:r>
+        <w:rPr>
+          <w:rFonts w:eastAsiaTheme="minorEastAsia"/>
+        </w:rPr>
+        <w:br w:type="page"/>
+      </w:r>
+    </w:p>
+    <w:p>
+      <w:pPr>
+        <w:rPr>
+          <w:rFonts w:eastAsiaTheme="minorEastAsia"/>
+          <w:sz w:val="32"/>
+        </w:rPr>
+      </w:pPr>
+      <w:r>
+        <w:rPr>
+          <w:rFonts w:eastAsiaTheme="minorEastAsia"/>
+          <w:sz w:val="32"/>
+        </w:rPr>
+        <w:t>Ch2 P1. True or False:</w:t>
+      </w:r>
+    </w:p>
+    <w:p>
+      <w:pPr>
+        <w:pStyle w:val="ListParagraph"/>
+        <w:numPr>
+          <w:ilvl w:val="0"/>
+          <w:numId w:val="8"/>
+        </w:numPr>
+        <w:rPr>
+          <w:rFonts w:eastAsiaTheme="minorEastAsia"/>
+        </w:rPr>
+      </w:pPr>
+      <w:r>
+        <w:rPr>
+          <w:rFonts w:eastAsiaTheme="minorEastAsia"/>
+        </w:rPr>
+        <w:t xml:space="preserve">False </w:t>
+      </w:r>
+    </w:p>
+    <w:p>
+      <w:pPr>
+        <w:pStyle w:val="ListParagraph"/>
+        <w:numPr>
+          <w:ilvl w:val="0"/>
+          <w:numId w:val="8"/>
+        </w:numPr>
+        <w:rPr>
+          <w:rFonts w:eastAsiaTheme="minorEastAsia"/>
+        </w:rPr>
+      </w:pPr>
+      <w:r>
+        <w:rPr>
+          <w:rFonts w:eastAsiaTheme="minorEastAsia"/>
+        </w:rPr>
+        <w:t>True</w:t>
+      </w:r>
+    </w:p>
+    <w:p>
+      <w:pPr>
+        <w:pStyle w:val="ListParagraph"/>
+        <w:numPr>
+          <w:ilvl w:val="0"/>
+          <w:numId w:val="8"/>
+        </w:numPr>
+        <w:rPr>
+          <w:rFonts w:eastAsiaTheme="minorEastAsia"/>
+        </w:rPr>
+      </w:pPr>
+      <w:r>
+        <w:rPr>
+          <w:rFonts w:eastAsiaTheme="minorEastAsia"/>
+        </w:rPr>
+        <w:t>False</w:t>
+      </w:r>
+    </w:p>
+    <w:p>
+      <w:pPr>
+        <w:pStyle w:val="ListParagraph"/>
+        <w:numPr>
+          <w:ilvl w:val="0"/>
+          <w:numId w:val="8"/>
+        </w:numPr>
+        <w:rPr>
+          <w:rFonts w:eastAsiaTheme="minorEastAsia"/>
+        </w:rPr>
+      </w:pPr>
+      <w:r>
+        <w:rPr>
+          <w:rFonts w:eastAsiaTheme="minorEastAsia"/>
+        </w:rPr>
+        <w:t>False</w:t>
+      </w:r>
+    </w:p>
+    <w:p>
+      <w:pPr>
+        <w:pStyle w:val="ListParagraph"/>
+        <w:numPr>
+          <w:ilvl w:val="0"/>
+          <w:numId w:val="8"/>
+        </w:numPr>
+        <w:rPr>
+          <w:rFonts w:eastAsiaTheme="minorEastAsia"/>
+        </w:rPr>
+      </w:pPr>
+      <w:r>
+        <w:rPr>
+          <w:rFonts w:eastAsiaTheme="minorEastAsia"/>
+        </w:rPr>
+        <w:t>False</w:t>
+      </w:r>
       <w:bookmarkStart w:id="0" w:name="_GoBack"/>
       <w:bookmarkEnd w:id="0"/>
     </w:p>
+    <w:p>
+      <w:pPr>
+        <w:rPr>
+          <w:rFonts w:eastAsiaTheme="minorEastAsia"/>
+        </w:rPr>
+      </w:pPr>
+    </w:p>
+    <w:p>
+      <w:pPr>
+        <w:rPr>
+          <w:rFonts w:eastAsiaTheme="minorEastAsia"/>
+        </w:rPr>
+      </w:pPr>
+    </w:p>
+    <w:p>
+      <w:pPr>
+        <w:rPr>
+          <w:rFonts w:eastAsiaTheme="minorEastAsia"/>
+        </w:rPr>
+      </w:pPr>
+    </w:p>
+    <w:p>
+      <w:pPr>
+        <w:rPr>
+          <w:rFonts w:eastAsiaTheme="minorEastAsia"/>
+          <w:sz w:val="32"/>
+        </w:rPr>
+      </w:pPr>
+      <w:r>
+        <w:rPr>
+          <w:rFonts w:eastAsiaTheme="minorEastAsia"/>
+          <w:sz w:val="32"/>
+        </w:rPr>
+        <w:t>Ch2 P6</w:t>
+      </w:r>
+      <w:r>
+        <w:rPr>
+          <w:rFonts w:eastAsiaTheme="minorEastAsia"/>
+          <w:sz w:val="32"/>
+        </w:rPr>
+        <w:t xml:space="preserve">. </w:t>
+      </w:r>
+      <w:r>
+        <w:rPr>
+          <w:rFonts w:eastAsiaTheme="minorEastAsia"/>
+          <w:sz w:val="32"/>
+        </w:rPr>
+        <w:t>(d) HTTP/1.1 RFC 2616</w:t>
+      </w:r>
+    </w:p>
+    <w:p>
+      <w:pPr>
+        <w:rPr>
+          <w:rFonts w:eastAsiaTheme="minorEastAsia"/>
+        </w:rPr>
+      </w:pPr>
+      <w:r>
+        <w:rPr>
+          <w:rFonts w:eastAsiaTheme="minorEastAsia"/>
+        </w:rPr>
+        <w:t>Yes, it is possibl</w:t>
+      </w:r>
+      <w:r>
+        <w:rPr>
+          <w:rFonts w:eastAsiaTheme="minorEastAsia"/>
+        </w:rPr>
+        <w:t xml:space="preserve">e </w:t>
+      </w:r>
+      <w:r>
+        <w:rPr>
+          <w:rFonts w:eastAsiaTheme="minorEastAsia"/>
+        </w:rPr>
+        <w:t>that one side starts closing a connection while the other side is transmitting</w:t>
+      </w:r>
+    </w:p>
+    <w:p>
+      <w:pPr>
+        <w:rPr>
+          <w:rFonts w:eastAsiaTheme="minorEastAsia"/>
+        </w:rPr>
+      </w:pPr>
+      <w:r>
+        <w:rPr>
+          <w:rFonts w:eastAsiaTheme="minorEastAsia"/>
+        </w:rPr>
+        <w:t>data via this connection</w:t>
+      </w:r>
+      <w:r>
+        <w:rPr>
+          <w:rFonts w:eastAsiaTheme="minorEastAsia"/>
+        </w:rPr>
+        <w:t>.</w:t>
+      </w:r>
+    </w:p>
+    <w:p>
+      <w:pPr>
+        <w:rPr>
+          <w:rFonts w:eastAsiaTheme="minorEastAsia"/>
+        </w:rPr>
+      </w:pPr>
+    </w:p>
+    <w:p>
+      <w:pPr>
+        <w:rPr>
+          <w:rFonts w:eastAsiaTheme="minorEastAsia"/>
+        </w:rPr>
+      </w:pPr>
+      <w:r>
+        <w:rPr>
+          <w:rFonts w:eastAsiaTheme="minorEastAsia"/>
+        </w:rPr>
+        <w:t>Below are the lines from the RFC (</w:t>
+      </w:r>
+      <w:r>
+        <w:rPr>
+          <w:rFonts w:eastAsiaTheme="minorEastAsia"/>
+        </w:rPr>
+        <w:t xml:space="preserve">section </w:t>
+      </w:r>
+      <w:r>
+        <w:rPr>
+          <w:rFonts w:eastAsiaTheme="minorEastAsia"/>
+        </w:rPr>
+        <w:t>8.1.4) that justify this claim</w:t>
+      </w:r>
+    </w:p>
+    <w:p>
+      <w:pPr>
+        <w:pStyle w:val="HTMLPreformatted"/>
+        <w:numPr>
+          <w:ilvl w:val="0"/>
+          <w:numId w:val="9"/>
+        </w:numPr>
+        <w:rPr>
+          <w:color w:val="000000"/>
+        </w:rPr>
+      </w:pPr>
+      <w:r>
+        <w:rPr>
+          <w:rFonts w:eastAsiaTheme="minorEastAsia"/>
+        </w:rPr>
+        <w:t>“</w:t>
+      </w:r>
+      <w:r>
+        <w:rPr>
+          <w:color w:val="000000"/>
+        </w:rPr>
+        <w:t>Servers will usually have some time-out value beyond which they will</w:t>
+      </w:r>
+      <w:r>
+        <w:rPr>
+          <w:color w:val="000000"/>
+        </w:rPr>
+        <w:t xml:space="preserve"> </w:t>
+      </w:r>
+      <w:r>
+        <w:rPr>
+          <w:color w:val="000000"/>
+        </w:rPr>
+        <w:t>no longer maintain an inactive connection</w:t>
+      </w:r>
+      <w:r>
+        <w:rPr>
+          <w:color w:val="000000"/>
+        </w:rPr>
+        <w:t>”</w:t>
+      </w:r>
+    </w:p>
+    <w:p>
+      <w:pPr>
+        <w:pStyle w:val="HTMLPreformatted"/>
+        <w:numPr>
+          <w:ilvl w:val="0"/>
+          <w:numId w:val="9"/>
+        </w:numPr>
+        <w:rPr>
+          <w:color w:val="000000"/>
+        </w:rPr>
+      </w:pPr>
+      <w:r>
+        <w:rPr>
+          <w:rFonts w:eastAsiaTheme="minorEastAsia"/>
+        </w:rPr>
+        <w:t>“</w:t>
+      </w:r>
+      <w:r>
+        <w:rPr>
+          <w:color w:val="000000"/>
+        </w:rPr>
+        <w:t>The use of persistent</w:t>
+      </w:r>
+      <w:r>
+        <w:rPr>
+          <w:color w:val="000000"/>
+        </w:rPr>
+        <w:t xml:space="preserve"> </w:t>
+      </w:r>
+      <w:r>
+        <w:rPr>
+          <w:color w:val="000000"/>
+        </w:rPr>
+        <w:t>connections places no requirements on the length (or existence) of</w:t>
+      </w:r>
+      <w:r>
+        <w:rPr>
+          <w:color w:val="000000"/>
+        </w:rPr>
+        <w:t xml:space="preserve"> </w:t>
+      </w:r>
+      <w:r>
+        <w:rPr>
+          <w:color w:val="000000"/>
+        </w:rPr>
+        <w:t>this time-out for either the client or the server</w:t>
+      </w:r>
+      <w:r>
+        <w:rPr>
+          <w:color w:val="000000"/>
+        </w:rPr>
+        <w:t>”</w:t>
+      </w:r>
+    </w:p>
+    <w:p>
+      <w:pPr>
+        <w:pStyle w:val="HTMLPreformatted"/>
+        <w:numPr>
+          <w:ilvl w:val="0"/>
+          <w:numId w:val="9"/>
+        </w:numPr>
+        <w:rPr>
+          <w:b/>
+          <w:color w:val="000000"/>
+        </w:rPr>
+      </w:pPr>
+      <w:r>
+        <w:rPr>
+          <w:b/>
+          <w:color w:val="000000"/>
+        </w:rPr>
+        <w:t>“</w:t>
+      </w:r>
+      <w:r>
+        <w:rPr>
+          <w:b/>
+          <w:color w:val="000000"/>
+        </w:rPr>
+        <w:t>A client, server, or proxy MAY close the transport connection at any</w:t>
+      </w:r>
+      <w:r>
+        <w:rPr>
+          <w:b/>
+          <w:color w:val="000000"/>
+        </w:rPr>
+        <w:t xml:space="preserve"> </w:t>
+      </w:r>
+      <w:r>
+        <w:rPr>
+          <w:b/>
+          <w:color w:val="000000"/>
+        </w:rPr>
+        <w:t>time. For example, a client might have started to send a new request</w:t>
+      </w:r>
+      <w:r>
+        <w:rPr>
+          <w:b/>
+          <w:color w:val="000000"/>
+        </w:rPr>
+        <w:t xml:space="preserve"> </w:t>
+      </w:r>
+      <w:r>
+        <w:rPr>
+          <w:b/>
+          <w:color w:val="000000"/>
+        </w:rPr>
+        <w:t>at the same time that the server has decided to close the "idle"</w:t>
+      </w:r>
+      <w:r>
+        <w:rPr>
+          <w:b/>
+          <w:color w:val="000000"/>
+        </w:rPr>
+        <w:t xml:space="preserve"> </w:t>
+      </w:r>
+      <w:r>
+        <w:rPr>
+          <w:b/>
+          <w:color w:val="000000"/>
+        </w:rPr>
+        <w:t>connection. From the server's point of view, the connection is being</w:t>
+      </w:r>
+      <w:r>
+        <w:rPr>
+          <w:b/>
+          <w:color w:val="000000"/>
+        </w:rPr>
+        <w:t xml:space="preserve"> </w:t>
+      </w:r>
+      <w:r>
+        <w:rPr>
+          <w:b/>
+          <w:color w:val="000000"/>
+        </w:rPr>
+        <w:t>closed while it was idle, but from the client's point of view, a</w:t>
+      </w:r>
+      <w:r>
+        <w:rPr>
+          <w:b/>
+          <w:color w:val="000000"/>
+        </w:rPr>
+        <w:t xml:space="preserve"> request is in progress.”</w:t>
+      </w:r>
+    </w:p>
+    <w:p>
+      <w:pPr>
+        <w:pStyle w:val="HTMLPreformatted"/>
+        <w:numPr>
+          <w:ilvl w:val="0"/>
+          <w:numId w:val="9"/>
+        </w:numPr>
+        <w:rPr>
+          <w:color w:val="000000"/>
+        </w:rPr>
+      </w:pPr>
+      <w:r>
+        <w:rPr>
+          <w:color w:val="000000"/>
+        </w:rPr>
+        <w:t>“</w:t>
+      </w:r>
+      <w:r>
+        <w:rPr>
+          <w:color w:val="000000"/>
+        </w:rPr>
+        <w:t>This means that clients, servers, and proxies MUST be able to recover</w:t>
+      </w:r>
+      <w:r>
+        <w:rPr>
+          <w:color w:val="000000"/>
+        </w:rPr>
+        <w:t xml:space="preserve"> </w:t>
+      </w:r>
+      <w:r>
+        <w:rPr>
+          <w:color w:val="000000"/>
+        </w:rPr>
+        <w:t>from asynchronous close events. Client software SHOULD reopen the</w:t>
+      </w:r>
+      <w:r>
+        <w:rPr>
+          <w:color w:val="000000"/>
+        </w:rPr>
+        <w:t xml:space="preserve"> </w:t>
+      </w:r>
+      <w:r>
+        <w:rPr>
+          <w:color w:val="000000"/>
+        </w:rPr>
+        <w:t>transport connection and retransmit the aborted sequence of requests</w:t>
+      </w:r>
+      <w:r>
+        <w:rPr>
+          <w:color w:val="000000"/>
+        </w:rPr>
+        <w:t xml:space="preserve"> </w:t>
+      </w:r>
+      <w:r>
+        <w:rPr>
+          <w:color w:val="000000"/>
+        </w:rPr>
+        <w:t>without user interaction so long as the request sequence is</w:t>
+      </w:r>
+      <w:r>
+        <w:rPr>
+          <w:color w:val="000000"/>
+        </w:rPr>
+        <w:t xml:space="preserve"> </w:t>
+      </w:r>
+      <w:r>
+        <w:rPr>
+          <w:color w:val="000000"/>
+        </w:rPr>
+        <w:t>idempotent.”</w:t>
+      </w:r>
+    </w:p>
+    <w:p>
+      <w:pPr>
+        <w:rPr>
+          <w:rFonts w:eastAsiaTheme="minorEastAsia"/>
+        </w:rPr>
+      </w:pPr>
+    </w:p>
+    <w:p>
+      <w:pPr>
+        <w:rPr>
+          <w:rFonts w:eastAsiaTheme="minorEastAsia"/>
+        </w:rPr>
+      </w:pPr>
+    </w:p>
+    <w:p>
+      <w:pPr>
+        <w:rPr>
+          <w:rFonts w:eastAsiaTheme="minorEastAsia"/>
+        </w:rPr>
+      </w:pPr>
+    </w:p>
+    <w:p>
+      <w:pPr>
+        <w:rPr>
+          <w:rFonts w:eastAsiaTheme="minorEastAsia"/>
+        </w:rPr>
+      </w:pPr>
+    </w:p>
+    <w:p>
+      <w:pPr>
+        <w:rPr>
+          <w:rFonts w:eastAsiaTheme="minorEastAsia"/>
+          <w:sz w:val="32"/>
+        </w:rPr>
+      </w:pPr>
+      <w:r>
+        <w:rPr>
+          <w:rFonts w:eastAsiaTheme="minorEastAsia"/>
+          <w:sz w:val="32"/>
+        </w:rPr>
+        <w:t>Ch2 P10.</w:t>
+      </w:r>
+      <w:r>
+        <w:rPr>
+          <w:rFonts w:eastAsiaTheme="minorEastAsia"/>
+          <w:sz w:val="32"/>
+        </w:rPr>
+        <w:t xml:space="preserve"> Non-persistent vs persistent HTTP</w:t>
+      </w:r>
+    </w:p>
+    <w:p>
+      <w:pPr>
+        <w:rPr>
+          <w:rFonts w:eastAsiaTheme="minorEastAsia"/>
+        </w:rPr>
+      </w:pPr>
+    </w:p>
+    <w:p>
+      <w:pPr>
+        <w:rPr>
+          <w:rFonts w:eastAsiaTheme="minorEastAsia"/>
+        </w:rPr>
+      </w:pPr>
+      <w:r>
+        <w:rPr>
+          <w:rFonts w:eastAsiaTheme="minorEastAsia"/>
+        </w:rPr>
+        <w:t>Note:</w:t>
+      </w:r>
+    </w:p>
+    <w:p>
+      <w:pPr>
+        <w:pStyle w:val="ListParagraph"/>
+        <w:numPr>
+          <w:ilvl w:val="0"/>
+          <w:numId w:val="11"/>
+        </w:numPr>
+        <w:rPr>
+          <w:rFonts w:eastAsiaTheme="minorEastAsia"/>
+        </w:rPr>
+      </w:pPr>
+      <w:r>
+        <w:rPr>
+          <w:rFonts w:eastAsiaTheme="minorEastAsia"/>
+        </w:rPr>
+        <w:t>Each downloaded object fits into one packet.</w:t>
+      </w:r>
+    </w:p>
+    <w:p>
+      <w:pPr>
+        <w:pStyle w:val="ListParagraph"/>
+        <w:numPr>
+          <w:ilvl w:val="0"/>
+          <w:numId w:val="11"/>
+        </w:numPr>
+        <w:rPr>
+          <w:rFonts w:eastAsiaTheme="minorEastAsia"/>
+        </w:rPr>
+      </w:pPr>
+      <w:r>
+        <w:rPr>
+          <w:rFonts w:eastAsiaTheme="minorEastAsia"/>
+        </w:rPr>
+        <w:t xml:space="preserve">Let </w:t>
+      </w:r>
+      <w:r>
+        <w:rPr>
+          <w:rFonts w:eastAsiaTheme="minorEastAsia"/>
+        </w:rPr>
+        <w:t>t</w:t>
+      </w:r>
+      <w:r>
+        <w:rPr>
+          <w:rFonts w:eastAsiaTheme="minorEastAsia"/>
+        </w:rPr>
+        <w:t xml:space="preserve"> be one-way propagation delay from client to server or the other way round</w:t>
+      </w:r>
+    </w:p>
+    <w:p>
+      <w:pPr>
+        <w:rPr>
+          <w:rFonts w:eastAsiaTheme="minorEastAsia"/>
+        </w:rPr>
+      </w:pPr>
+    </w:p>
+    <w:p>
+      <w:pPr>
+        <w:rPr>
+          <w:rFonts w:eastAsiaTheme="minorEastAsia"/>
+          <w:b/>
+          <w:u w:val="single"/>
+        </w:rPr>
+      </w:pPr>
+      <w:r>
+        <w:rPr>
+          <w:rFonts w:eastAsiaTheme="minorEastAsia"/>
+          <w:b/>
+          <w:u w:val="single"/>
+        </w:rPr>
+        <w:t>Non-persistent:</w:t>
+      </w:r>
+    </w:p>
+    <w:p>
+      <w:pPr>
+        <w:rPr>
+          <w:rFonts w:eastAsiaTheme="minorEastAsia"/>
+        </w:rPr>
+      </w:pPr>
+      <w:r>
+        <w:rPr>
+          <w:rFonts w:eastAsiaTheme="minorEastAsia"/>
+        </w:rPr>
+        <w:t xml:space="preserve">10 parallel </w:t>
+      </w:r>
+      <w:r>
+        <w:rPr>
+          <w:rFonts w:eastAsiaTheme="minorEastAsia"/>
+        </w:rPr>
+        <w:t>connections</w:t>
+      </w:r>
+      <w:r>
+        <w:rPr>
+          <w:rFonts w:eastAsiaTheme="minorEastAsia"/>
+        </w:rPr>
+        <w:t xml:space="preserve"> </w:t>
+      </w:r>
+      <w:r>
+        <w:rPr>
+          <w:rFonts w:eastAsiaTheme="minorEastAsia"/>
+        </w:rPr>
+        <w:t>imply</w:t>
+      </w:r>
+      <w:r>
+        <w:rPr>
+          <w:rFonts w:eastAsiaTheme="minorEastAsia"/>
+        </w:rPr>
+        <w:t xml:space="preserve"> each gets 150/10 = 15bits/sec bandwidth.</w:t>
+      </w:r>
+    </w:p>
+    <w:p>
+      <w:pPr>
+        <w:rPr>
+          <w:rFonts w:eastAsiaTheme="minorEastAsia"/>
+        </w:rPr>
+      </w:pPr>
+      <w:r>
+        <w:rPr>
+          <w:rFonts w:eastAsiaTheme="minorEastAsia"/>
+        </w:rPr>
+        <w:t>Total time taken</w:t>
+      </w:r>
+    </w:p>
+    <w:p>
+      <w:pPr>
+        <w:rPr>
+          <w:rFonts w:eastAsiaTheme="minorEastAsia"/>
+        </w:rPr>
+      </w:pPr>
+      <m:oMath>
+        <m:r>
+          <w:rPr>
+            <w:rFonts w:ascii="Cambria Math" w:eastAsiaTheme="minorEastAsia" w:hAnsi="Cambria Math"/>
+          </w:rPr>
+          <m:t>=</m:t>
+        </m:r>
+        <m:f>
+          <m:fPr>
+            <m:ctrlPr>
+              <w:rPr>
+                <w:rFonts w:ascii="Cambria Math" w:eastAsiaTheme="minorEastAsia" w:hAnsi="Cambria Math"/>
+                <w:i/>
+              </w:rPr>
+            </m:ctrlPr>
+          </m:fPr>
+          <m:num>
+            <m:r>
+              <w:rPr>
+                <w:rFonts w:ascii="Cambria Math" w:eastAsiaTheme="minorEastAsia" w:hAnsi="Cambria Math"/>
+              </w:rPr>
+              <m:t>200</m:t>
+            </m:r>
+          </m:num>
+          <m:den>
+            <m:r>
+              <w:rPr>
+                <w:rFonts w:ascii="Cambria Math" w:eastAsiaTheme="minorEastAsia" w:hAnsi="Cambria Math"/>
+              </w:rPr>
+              <m:t>150</m:t>
+            </m:r>
+          </m:den>
+        </m:f>
+        <m:r>
+          <w:rPr>
+            <w:rFonts w:ascii="Cambria Math" w:eastAsiaTheme="minorEastAsia" w:hAnsi="Cambria Math"/>
+          </w:rPr>
+          <m:t>+t</m:t>
+        </m:r>
+      </m:oMath>
+      <w:r>
+        <w:rPr>
+          <w:rFonts w:eastAsiaTheme="minorEastAsia"/>
+        </w:rPr>
+        <w:t xml:space="preserve"> …</w:t>
+      </w:r>
+      <w:r>
+        <w:rPr>
+          <w:rFonts w:eastAsiaTheme="minorEastAsia"/>
+        </w:rPr>
+        <w:t xml:space="preserve"> connection request</w:t>
+      </w:r>
+    </w:p>
+    <w:p>
+      <w:pPr>
+        <w:rPr>
+          <w:rFonts w:eastAsiaTheme="minorEastAsia"/>
+        </w:rPr>
+      </w:pPr>
+    </w:p>
+    <w:p>
+      <w:pPr>
+        <w:rPr>
+          <w:rFonts w:eastAsiaTheme="minorEastAsia"/>
+        </w:rPr>
+      </w:pPr>
+      <m:oMath>
+        <m:r>
+          <w:rPr>
+            <w:rFonts w:ascii="Cambria Math" w:eastAsiaTheme="minorEastAsia" w:hAnsi="Cambria Math"/>
+          </w:rPr>
+          <m:t>+</m:t>
+        </m:r>
+        <m:f>
+          <m:fPr>
+            <m:ctrlPr>
+              <w:rPr>
+                <w:rFonts w:ascii="Cambria Math" w:eastAsiaTheme="minorEastAsia" w:hAnsi="Cambria Math"/>
+                <w:i/>
+              </w:rPr>
+            </m:ctrlPr>
+          </m:fPr>
+          <m:num>
+            <m:r>
+              <w:rPr>
+                <w:rFonts w:ascii="Cambria Math" w:eastAsiaTheme="minorEastAsia" w:hAnsi="Cambria Math"/>
+              </w:rPr>
+              <m:t>200</m:t>
+            </m:r>
+          </m:num>
+          <m:den>
+            <m:r>
+              <w:rPr>
+                <w:rFonts w:ascii="Cambria Math" w:eastAsiaTheme="minorEastAsia" w:hAnsi="Cambria Math"/>
+              </w:rPr>
+              <m:t>150</m:t>
+            </m:r>
+          </m:den>
+        </m:f>
+        <m:r>
+          <w:rPr>
+            <w:rFonts w:ascii="Cambria Math" w:eastAsiaTheme="minorEastAsia" w:hAnsi="Cambria Math"/>
+          </w:rPr>
+          <m:t>+t</m:t>
+        </m:r>
+        <m:r>
+          <w:rPr>
+            <w:rFonts w:ascii="Cambria Math" w:eastAsiaTheme="minorEastAsia" w:hAnsi="Cambria Math"/>
+          </w:rPr>
+          <m:t xml:space="preserve"> </m:t>
+        </m:r>
+      </m:oMath>
+      <w:r>
+        <w:rPr>
+          <w:rFonts w:eastAsiaTheme="minorEastAsia"/>
+        </w:rPr>
+        <w:t xml:space="preserve">… connection </w:t>
+      </w:r>
+      <w:r>
+        <w:rPr>
+          <w:rFonts w:eastAsiaTheme="minorEastAsia"/>
+        </w:rPr>
+        <w:t>response</w:t>
+      </w:r>
+    </w:p>
+    <w:p>
+      <w:pPr>
+        <w:rPr>
+          <w:rFonts w:eastAsiaTheme="minorEastAsia"/>
+        </w:rPr>
+      </w:pPr>
+    </w:p>
+    <w:p>
+      <w:pPr>
+        <w:rPr>
+          <w:rFonts w:eastAsiaTheme="minorEastAsia"/>
+        </w:rPr>
+      </w:pPr>
+      <m:oMath>
+        <m:r>
+          <w:rPr>
+            <w:rFonts w:ascii="Cambria Math" w:eastAsiaTheme="minorEastAsia" w:hAnsi="Cambria Math"/>
+          </w:rPr>
+          <m:t>+</m:t>
+        </m:r>
+        <m:f>
+          <m:fPr>
+            <m:ctrlPr>
+              <w:rPr>
+                <w:rFonts w:ascii="Cambria Math" w:eastAsiaTheme="minorEastAsia" w:hAnsi="Cambria Math"/>
+                <w:i/>
+              </w:rPr>
+            </m:ctrlPr>
+          </m:fPr>
+          <m:num>
+            <m:r>
+              <w:rPr>
+                <w:rFonts w:ascii="Cambria Math" w:eastAsiaTheme="minorEastAsia" w:hAnsi="Cambria Math"/>
+              </w:rPr>
+              <m:t>200</m:t>
+            </m:r>
+          </m:num>
+          <m:den>
+            <m:r>
+              <w:rPr>
+                <w:rFonts w:ascii="Cambria Math" w:eastAsiaTheme="minorEastAsia" w:hAnsi="Cambria Math"/>
+              </w:rPr>
+              <m:t>150</m:t>
+            </m:r>
+          </m:den>
+        </m:f>
+        <m:r>
+          <w:rPr>
+            <w:rFonts w:ascii="Cambria Math" w:eastAsiaTheme="minorEastAsia" w:hAnsi="Cambria Math"/>
+          </w:rPr>
+          <m:t>+t</m:t>
+        </m:r>
+      </m:oMath>
+      <w:r>
+        <w:rPr>
+          <w:rFonts w:eastAsiaTheme="minorEastAsia"/>
+        </w:rPr>
+        <w:t xml:space="preserve"> </w:t>
+      </w:r>
+      <w:r>
+        <w:rPr>
+          <w:rFonts w:eastAsiaTheme="minorEastAsia"/>
+        </w:rPr>
+        <w:t xml:space="preserve">… </w:t>
+      </w:r>
+      <w:r>
+        <w:rPr>
+          <w:rFonts w:eastAsiaTheme="minorEastAsia"/>
+        </w:rPr>
+        <w:t>object</w:t>
+      </w:r>
+      <w:r>
+        <w:rPr>
+          <w:rFonts w:eastAsiaTheme="minorEastAsia"/>
+        </w:rPr>
+        <w:t xml:space="preserve"> request</w:t>
+      </w:r>
+    </w:p>
+    <w:p>
+      <w:pPr>
+        <w:rPr>
+          <w:rFonts w:eastAsiaTheme="minorEastAsia"/>
+        </w:rPr>
+      </w:pPr>
+    </w:p>
+    <w:p>
+      <w:pPr>
+        <w:rPr>
+          <w:rFonts w:eastAsiaTheme="minorEastAsia"/>
+        </w:rPr>
+      </w:pPr>
+      <m:oMath>
+        <m:f>
+          <m:fPr>
+            <m:ctrlPr>
+              <w:rPr>
+                <w:rFonts w:ascii="Cambria Math" w:eastAsiaTheme="minorEastAsia" w:hAnsi="Cambria Math"/>
+                <w:i/>
+              </w:rPr>
+            </m:ctrlPr>
+          </m:fPr>
+          <m:num>
+            <m:r>
+              <w:rPr>
+                <w:rFonts w:ascii="Cambria Math" w:eastAsiaTheme="minorEastAsia" w:hAnsi="Cambria Math"/>
+              </w:rPr>
+              <m:t>100000</m:t>
+            </m:r>
+          </m:num>
+          <m:den>
+            <m:r>
+              <w:rPr>
+                <w:rFonts w:ascii="Cambria Math" w:eastAsiaTheme="minorEastAsia" w:hAnsi="Cambria Math"/>
+              </w:rPr>
+              <m:t>150</m:t>
+            </m:r>
+          </m:den>
+        </m:f>
+        <m:r>
+          <w:rPr>
+            <w:rFonts w:ascii="Cambria Math" w:eastAsiaTheme="minorEastAsia" w:hAnsi="Cambria Math"/>
+          </w:rPr>
+          <m:t>+t</m:t>
+        </m:r>
+      </m:oMath>
+      <w:r>
+        <w:rPr>
+          <w:rFonts w:eastAsiaTheme="minorEastAsia"/>
+        </w:rPr>
+        <w:t xml:space="preserve"> … object response</w:t>
+      </w:r>
+    </w:p>
+    <w:p>
+      <w:pPr>
+        <w:rPr>
+          <w:rFonts w:eastAsiaTheme="minorEastAsia"/>
+        </w:rPr>
+      </w:pPr>
+    </w:p>
+    <w:p>
+      <w:pPr>
+        <w:rPr>
+          <w:rFonts w:eastAsiaTheme="minorEastAsia"/>
+        </w:rPr>
+      </w:pPr>
+      <w:r>
+        <w:rPr>
+          <w:rFonts w:eastAsiaTheme="minorEastAsia"/>
+        </w:rPr>
+        <w:t>(now for the 10 referenced objects)</w:t>
+      </w:r>
+    </w:p>
+    <w:p>
+      <w:pPr>
+        <w:rPr>
+          <w:rFonts w:eastAsiaTheme="minorEastAsia"/>
+        </w:rPr>
+      </w:pPr>
+    </w:p>
+    <w:p>
+      <w:pPr>
+        <w:rPr>
+          <w:rFonts w:eastAsiaTheme="minorEastAsia"/>
+        </w:rPr>
+      </w:pPr>
+      <m:oMath>
+        <m:r>
+          <w:rPr>
+            <w:rFonts w:ascii="Cambria Math" w:eastAsiaTheme="minorEastAsia" w:hAnsi="Cambria Math"/>
+          </w:rPr>
+          <m:t>+</m:t>
+        </m:r>
+        <m:f>
+          <m:fPr>
+            <m:ctrlPr>
+              <w:rPr>
+                <w:rFonts w:ascii="Cambria Math" w:eastAsiaTheme="minorEastAsia" w:hAnsi="Cambria Math"/>
+                <w:i/>
+              </w:rPr>
+            </m:ctrlPr>
+          </m:fPr>
+          <m:num>
+            <m:r>
+              <w:rPr>
+                <w:rFonts w:ascii="Cambria Math" w:eastAsiaTheme="minorEastAsia" w:hAnsi="Cambria Math"/>
+              </w:rPr>
+              <m:t>200</m:t>
+            </m:r>
+          </m:num>
+          <m:den>
+            <m:r>
+              <w:rPr>
+                <w:rFonts w:ascii="Cambria Math" w:eastAsiaTheme="minorEastAsia" w:hAnsi="Cambria Math"/>
+              </w:rPr>
+              <m:t>15</m:t>
+            </m:r>
+          </m:den>
+        </m:f>
+        <m:r>
+          <w:rPr>
+            <w:rFonts w:ascii="Cambria Math" w:eastAsiaTheme="minorEastAsia" w:hAnsi="Cambria Math"/>
+          </w:rPr>
+          <m:t>+t</m:t>
+        </m:r>
+      </m:oMath>
+      <w:r>
+        <w:rPr>
+          <w:rFonts w:eastAsiaTheme="minorEastAsia"/>
+        </w:rPr>
+        <w:t xml:space="preserve"> … parallel connection requests</w:t>
+      </w:r>
+    </w:p>
+    <w:p>
+      <w:pPr>
+        <w:rPr>
+          <w:rFonts w:eastAsiaTheme="minorEastAsia"/>
+        </w:rPr>
+      </w:pPr>
+    </w:p>
+    <w:p>
+      <w:pPr>
+        <w:rPr>
+          <w:rFonts w:eastAsiaTheme="minorEastAsia"/>
+        </w:rPr>
+      </w:pPr>
+      <m:oMath>
+        <m:r>
+          <w:rPr>
+            <w:rFonts w:ascii="Cambria Math" w:eastAsiaTheme="minorEastAsia" w:hAnsi="Cambria Math"/>
+          </w:rPr>
+          <m:t>+</m:t>
+        </m:r>
+        <m:f>
+          <m:fPr>
+            <m:ctrlPr>
+              <w:rPr>
+                <w:rFonts w:ascii="Cambria Math" w:eastAsiaTheme="minorEastAsia" w:hAnsi="Cambria Math"/>
+                <w:i/>
+              </w:rPr>
+            </m:ctrlPr>
+          </m:fPr>
+          <m:num>
+            <m:r>
+              <w:rPr>
+                <w:rFonts w:ascii="Cambria Math" w:eastAsiaTheme="minorEastAsia" w:hAnsi="Cambria Math"/>
+              </w:rPr>
+              <m:t>200</m:t>
+            </m:r>
+          </m:num>
+          <m:den>
+            <m:r>
+              <w:rPr>
+                <w:rFonts w:ascii="Cambria Math" w:eastAsiaTheme="minorEastAsia" w:hAnsi="Cambria Math"/>
+              </w:rPr>
+              <m:t>15</m:t>
+            </m:r>
+          </m:den>
+        </m:f>
+        <m:r>
+          <w:rPr>
+            <w:rFonts w:ascii="Cambria Math" w:eastAsiaTheme="minorEastAsia" w:hAnsi="Cambria Math"/>
+          </w:rPr>
+          <m:t>+t</m:t>
+        </m:r>
+      </m:oMath>
+      <w:r>
+        <w:rPr>
+          <w:rFonts w:eastAsiaTheme="minorEastAsia"/>
+        </w:rPr>
+        <w:t xml:space="preserve"> … </w:t>
+      </w:r>
+      <w:r>
+        <w:rPr>
+          <w:rFonts w:eastAsiaTheme="minorEastAsia"/>
+        </w:rPr>
+        <w:t>parallel connection</w:t>
+      </w:r>
+      <w:r>
+        <w:rPr>
+          <w:rFonts w:eastAsiaTheme="minorEastAsia"/>
+        </w:rPr>
+        <w:t xml:space="preserve"> responses</w:t>
+      </w:r>
+    </w:p>
+    <w:p>
+      <w:pPr>
+        <w:rPr>
+          <w:rFonts w:eastAsiaTheme="minorEastAsia"/>
+        </w:rPr>
+      </w:pPr>
+    </w:p>
+    <w:p>
+      <w:pPr>
+        <w:rPr>
+          <w:rFonts w:eastAsiaTheme="minorEastAsia"/>
+        </w:rPr>
+      </w:pPr>
+      <m:oMath>
+        <m:r>
+          <w:rPr>
+            <w:rFonts w:ascii="Cambria Math" w:eastAsiaTheme="minorEastAsia" w:hAnsi="Cambria Math"/>
+          </w:rPr>
+          <m:t>+</m:t>
+        </m:r>
+        <m:f>
+          <m:fPr>
+            <m:ctrlPr>
+              <w:rPr>
+                <w:rFonts w:ascii="Cambria Math" w:eastAsiaTheme="minorEastAsia" w:hAnsi="Cambria Math"/>
+                <w:i/>
+              </w:rPr>
+            </m:ctrlPr>
+          </m:fPr>
+          <m:num>
+            <m:r>
+              <w:rPr>
+                <w:rFonts w:ascii="Cambria Math" w:eastAsiaTheme="minorEastAsia" w:hAnsi="Cambria Math"/>
+              </w:rPr>
+              <m:t>200</m:t>
+            </m:r>
+          </m:num>
+          <m:den>
+            <m:r>
+              <w:rPr>
+                <w:rFonts w:ascii="Cambria Math" w:eastAsiaTheme="minorEastAsia" w:hAnsi="Cambria Math"/>
+              </w:rPr>
+              <m:t>15</m:t>
+            </m:r>
+          </m:den>
+        </m:f>
+        <m:r>
+          <w:rPr>
+            <w:rFonts w:ascii="Cambria Math" w:eastAsiaTheme="minorEastAsia" w:hAnsi="Cambria Math"/>
+          </w:rPr>
+          <m:t>+t</m:t>
+        </m:r>
+      </m:oMath>
+      <w:r>
+        <w:rPr>
+          <w:rFonts w:eastAsiaTheme="minorEastAsia"/>
+        </w:rPr>
+        <w:t xml:space="preserve"> … </w:t>
+      </w:r>
+      <w:r>
+        <w:rPr>
+          <w:rFonts w:eastAsiaTheme="minorEastAsia"/>
+        </w:rPr>
+        <w:t xml:space="preserve">parallel </w:t>
+      </w:r>
+      <w:r>
+        <w:rPr>
+          <w:rFonts w:eastAsiaTheme="minorEastAsia"/>
+        </w:rPr>
+        <w:t>object request</w:t>
+      </w:r>
+    </w:p>
+    <w:p>
+      <w:pPr>
+        <w:rPr>
+          <w:rFonts w:eastAsiaTheme="minorEastAsia"/>
+        </w:rPr>
+      </w:pPr>
+    </w:p>
+    <w:p>
+      <w:pPr>
+        <w:rPr>
+          <w:rFonts w:eastAsiaTheme="minorEastAsia"/>
+        </w:rPr>
+      </w:pPr>
+      <m:oMath>
+        <m:r>
+          <w:rPr>
+            <w:rFonts w:ascii="Cambria Math" w:eastAsiaTheme="minorEastAsia" w:hAnsi="Cambria Math"/>
+          </w:rPr>
+          <m:t>+</m:t>
+        </m:r>
+        <m:f>
+          <m:fPr>
+            <m:ctrlPr>
+              <w:rPr>
+                <w:rFonts w:ascii="Cambria Math" w:eastAsiaTheme="minorEastAsia" w:hAnsi="Cambria Math"/>
+                <w:i/>
+              </w:rPr>
+            </m:ctrlPr>
+          </m:fPr>
+          <m:num>
+            <m:r>
+              <w:rPr>
+                <w:rFonts w:ascii="Cambria Math" w:eastAsiaTheme="minorEastAsia" w:hAnsi="Cambria Math"/>
+              </w:rPr>
+              <m:t>100000</m:t>
+            </m:r>
+          </m:num>
+          <m:den>
+            <m:r>
+              <w:rPr>
+                <w:rFonts w:ascii="Cambria Math" w:eastAsiaTheme="minorEastAsia" w:hAnsi="Cambria Math"/>
+              </w:rPr>
+              <m:t>15</m:t>
+            </m:r>
+          </m:den>
+        </m:f>
+        <m:r>
+          <w:rPr>
+            <w:rFonts w:ascii="Cambria Math" w:eastAsiaTheme="minorEastAsia" w:hAnsi="Cambria Math"/>
+          </w:rPr>
+          <m:t>+t</m:t>
+        </m:r>
+      </m:oMath>
+      <w:r>
+        <w:rPr>
+          <w:rFonts w:eastAsiaTheme="minorEastAsia"/>
+        </w:rPr>
+        <w:t xml:space="preserve"> … </w:t>
+      </w:r>
+      <w:r>
+        <w:rPr>
+          <w:rFonts w:eastAsiaTheme="minorEastAsia"/>
+        </w:rPr>
+        <w:t>parallel object</w:t>
+      </w:r>
+      <w:r>
+        <w:rPr>
+          <w:rFonts w:eastAsiaTheme="minorEastAsia"/>
+        </w:rPr>
+        <w:t xml:space="preserve"> response</w:t>
+      </w:r>
+    </w:p>
+    <w:p>
+      <w:pPr>
+        <w:rPr>
+          <w:rFonts w:eastAsiaTheme="minorEastAsia"/>
+        </w:rPr>
+      </w:pPr>
+    </w:p>
+    <w:p>
+      <w:pPr>
+        <w:rPr>
+          <w:rFonts w:eastAsiaTheme="minorEastAsia"/>
+        </w:rPr>
+      </w:pPr>
+    </w:p>
+    <w:p>
+      <w:pPr>
+        <w:rPr>
+          <w:rFonts w:eastAsiaTheme="minorEastAsia"/>
+          <w:b/>
+        </w:rPr>
+      </w:pPr>
+    </w:p>
+    <w:p>
+      <w:pPr>
+        <w:rPr>
+          <w:rFonts w:eastAsiaTheme="minorEastAsia"/>
+          <w:b/>
+        </w:rPr>
+      </w:pPr>
+      <m:oMath>
+        <m:r>
+          <m:rPr>
+            <m:sty m:val="bi"/>
+          </m:rPr>
+          <w:rPr>
+            <w:rFonts w:ascii="Cambria Math" w:eastAsiaTheme="minorEastAsia" w:hAnsi="Cambria Math"/>
+          </w:rPr>
+          <m:t>=7377+8*t</m:t>
+        </m:r>
+      </m:oMath>
+      <w:r>
+        <w:rPr>
+          <w:rFonts w:eastAsiaTheme="minorEastAsia"/>
+          <w:b/>
+        </w:rPr>
+        <w:t xml:space="preserve"> secs</w:t>
+      </w:r>
+    </w:p>
+    <w:p>
+      <w:pPr>
+        <w:rPr>
+          <w:rFonts w:eastAsiaTheme="minorEastAsia"/>
+        </w:rPr>
+      </w:pPr>
+    </w:p>
+    <w:p>
+      <w:pPr>
+        <w:rPr>
+          <w:rFonts w:eastAsiaTheme="minorEastAsia"/>
+        </w:rPr>
+      </w:pPr>
+    </w:p>
+    <w:p>
+      <w:pPr>
+        <w:rPr>
+          <w:rFonts w:eastAsiaTheme="minorEastAsia"/>
+        </w:rPr>
+      </w:pPr>
+    </w:p>
+    <w:p>
+      <w:pPr>
+        <w:rPr>
+          <w:rFonts w:eastAsiaTheme="minorEastAsia"/>
+        </w:rPr>
+      </w:pPr>
+    </w:p>
+    <w:p>
+      <w:pPr>
+        <w:rPr>
+          <w:rFonts w:eastAsiaTheme="minorEastAsia"/>
+          <w:b/>
+          <w:u w:val="single"/>
+        </w:rPr>
+      </w:pPr>
+      <w:r>
+        <w:rPr>
+          <w:rFonts w:eastAsiaTheme="minorEastAsia"/>
+          <w:b/>
+          <w:u w:val="single"/>
+        </w:rPr>
+        <w:t>Persistent:</w:t>
+      </w:r>
+    </w:p>
+    <w:p>
+      <w:pPr>
+        <w:rPr>
+          <w:rFonts w:eastAsiaTheme="minorEastAsia"/>
+        </w:rPr>
+      </w:pPr>
+      <w:r>
+        <w:rPr>
+          <w:rFonts w:eastAsiaTheme="minorEastAsia"/>
+        </w:rPr>
+        <w:t>Total time taken</w:t>
+      </w:r>
+    </w:p>
+    <w:p>
+      <w:pPr>
+        <w:rPr>
+          <w:rFonts w:eastAsiaTheme="minorEastAsia"/>
+        </w:rPr>
+      </w:pPr>
+      <m:oMath>
+        <m:r>
+          <w:rPr>
+            <w:rFonts w:ascii="Cambria Math" w:eastAsiaTheme="minorEastAsia" w:hAnsi="Cambria Math"/>
+          </w:rPr>
+          <m:t>=</m:t>
+        </m:r>
+        <m:f>
+          <m:fPr>
+            <m:ctrlPr>
+              <w:rPr>
+                <w:rFonts w:ascii="Cambria Math" w:eastAsiaTheme="minorEastAsia" w:hAnsi="Cambria Math"/>
+                <w:i/>
+              </w:rPr>
+            </m:ctrlPr>
+          </m:fPr>
+          <m:num>
+            <m:r>
+              <w:rPr>
+                <w:rFonts w:ascii="Cambria Math" w:eastAsiaTheme="minorEastAsia" w:hAnsi="Cambria Math"/>
+              </w:rPr>
+              <m:t>200</m:t>
+            </m:r>
+          </m:num>
+          <m:den>
+            <m:r>
+              <w:rPr>
+                <w:rFonts w:ascii="Cambria Math" w:eastAsiaTheme="minorEastAsia" w:hAnsi="Cambria Math"/>
+              </w:rPr>
+              <m:t>150</m:t>
+            </m:r>
+          </m:den>
+        </m:f>
+        <m:r>
+          <w:rPr>
+            <w:rFonts w:ascii="Cambria Math" w:eastAsiaTheme="minorEastAsia" w:hAnsi="Cambria Math"/>
+          </w:rPr>
+          <m:t>+t</m:t>
+        </m:r>
+      </m:oMath>
+      <w:r>
+        <w:rPr>
+          <w:rFonts w:eastAsiaTheme="minorEastAsia"/>
+        </w:rPr>
+        <w:t xml:space="preserve"> … connection request</w:t>
+      </w:r>
+    </w:p>
+    <w:p>
+      <w:pPr>
+        <w:rPr>
+          <w:rFonts w:eastAsiaTheme="minorEastAsia"/>
+        </w:rPr>
+      </w:pPr>
+    </w:p>
+    <w:p>
+      <w:pPr>
+        <w:rPr>
+          <w:rFonts w:eastAsiaTheme="minorEastAsia"/>
+        </w:rPr>
+      </w:pPr>
+      <m:oMath>
+        <m:r>
+          <w:rPr>
+            <w:rFonts w:ascii="Cambria Math" w:eastAsiaTheme="minorEastAsia" w:hAnsi="Cambria Math"/>
+          </w:rPr>
+          <m:t>+</m:t>
+        </m:r>
+        <m:f>
+          <m:fPr>
+            <m:ctrlPr>
+              <w:rPr>
+                <w:rFonts w:ascii="Cambria Math" w:eastAsiaTheme="minorEastAsia" w:hAnsi="Cambria Math"/>
+                <w:i/>
+              </w:rPr>
+            </m:ctrlPr>
+          </m:fPr>
+          <m:num>
+            <m:r>
+              <w:rPr>
+                <w:rFonts w:ascii="Cambria Math" w:eastAsiaTheme="minorEastAsia" w:hAnsi="Cambria Math"/>
+              </w:rPr>
+              <m:t>200</m:t>
+            </m:r>
+          </m:num>
+          <m:den>
+            <m:r>
+              <w:rPr>
+                <w:rFonts w:ascii="Cambria Math" w:eastAsiaTheme="minorEastAsia" w:hAnsi="Cambria Math"/>
+              </w:rPr>
+              <m:t>150</m:t>
+            </m:r>
+          </m:den>
+        </m:f>
+        <m:r>
+          <w:rPr>
+            <w:rFonts w:ascii="Cambria Math" w:eastAsiaTheme="minorEastAsia" w:hAnsi="Cambria Math"/>
+          </w:rPr>
+          <m:t xml:space="preserve">+t </m:t>
+        </m:r>
+      </m:oMath>
+      <w:r>
+        <w:rPr>
+          <w:rFonts w:eastAsiaTheme="minorEastAsia"/>
+        </w:rPr>
+        <w:t>… connection response</w:t>
+      </w:r>
+    </w:p>
+    <w:p>
+      <w:pPr>
+        <w:rPr>
+          <w:rFonts w:eastAsiaTheme="minorEastAsia"/>
+        </w:rPr>
+      </w:pPr>
+    </w:p>
+    <w:p>
+      <w:pPr>
+        <w:rPr>
+          <w:rFonts w:eastAsiaTheme="minorEastAsia"/>
+        </w:rPr>
+      </w:pPr>
+      <m:oMath>
+        <m:r>
+          <w:rPr>
+            <w:rFonts w:ascii="Cambria Math" w:eastAsiaTheme="minorEastAsia" w:hAnsi="Cambria Math"/>
+          </w:rPr>
+          <m:t>+</m:t>
+        </m:r>
+        <m:f>
+          <m:fPr>
+            <m:ctrlPr>
+              <w:rPr>
+                <w:rFonts w:ascii="Cambria Math" w:eastAsiaTheme="minorEastAsia" w:hAnsi="Cambria Math"/>
+                <w:i/>
+              </w:rPr>
+            </m:ctrlPr>
+          </m:fPr>
+          <m:num>
+            <m:r>
+              <w:rPr>
+                <w:rFonts w:ascii="Cambria Math" w:eastAsiaTheme="minorEastAsia" w:hAnsi="Cambria Math"/>
+              </w:rPr>
+              <m:t>200</m:t>
+            </m:r>
+          </m:num>
+          <m:den>
+            <m:r>
+              <w:rPr>
+                <w:rFonts w:ascii="Cambria Math" w:eastAsiaTheme="minorEastAsia" w:hAnsi="Cambria Math"/>
+              </w:rPr>
+              <m:t>150</m:t>
+            </m:r>
+          </m:den>
+        </m:f>
+        <m:r>
+          <w:rPr>
+            <w:rFonts w:ascii="Cambria Math" w:eastAsiaTheme="minorEastAsia" w:hAnsi="Cambria Math"/>
+          </w:rPr>
+          <m:t>+t</m:t>
+        </m:r>
+      </m:oMath>
+      <w:r>
+        <w:rPr>
+          <w:rFonts w:eastAsiaTheme="minorEastAsia"/>
+        </w:rPr>
+        <w:t xml:space="preserve"> … object request</w:t>
+      </w:r>
+    </w:p>
+    <w:p>
+      <w:pPr>
+        <w:rPr>
+          <w:rFonts w:eastAsiaTheme="minorEastAsia"/>
+        </w:rPr>
+      </w:pPr>
+    </w:p>
+    <w:p>
+      <w:pPr>
+        <w:rPr>
+          <w:rFonts w:eastAsiaTheme="minorEastAsia"/>
+        </w:rPr>
+      </w:pPr>
+      <m:oMath>
+        <m:f>
+          <m:fPr>
+            <m:ctrlPr>
+              <w:rPr>
+                <w:rFonts w:ascii="Cambria Math" w:eastAsiaTheme="minorEastAsia" w:hAnsi="Cambria Math"/>
+                <w:i/>
+              </w:rPr>
+            </m:ctrlPr>
+          </m:fPr>
+          <m:num>
+            <m:r>
+              <w:rPr>
+                <w:rFonts w:ascii="Cambria Math" w:eastAsiaTheme="minorEastAsia" w:hAnsi="Cambria Math"/>
+              </w:rPr>
+              <m:t>100000</m:t>
+            </m:r>
+          </m:num>
+          <m:den>
+            <m:r>
+              <w:rPr>
+                <w:rFonts w:ascii="Cambria Math" w:eastAsiaTheme="minorEastAsia" w:hAnsi="Cambria Math"/>
+              </w:rPr>
+              <m:t>150</m:t>
+            </m:r>
+          </m:den>
+        </m:f>
+        <m:r>
+          <w:rPr>
+            <w:rFonts w:ascii="Cambria Math" w:eastAsiaTheme="minorEastAsia" w:hAnsi="Cambria Math"/>
+          </w:rPr>
+          <m:t>+t</m:t>
+        </m:r>
+      </m:oMath>
+      <w:r>
+        <w:rPr>
+          <w:rFonts w:eastAsiaTheme="minorEastAsia"/>
+        </w:rPr>
+        <w:t xml:space="preserve"> … object response</w:t>
+      </w:r>
+    </w:p>
+    <w:p>
+      <w:pPr>
+        <w:rPr>
+          <w:rFonts w:eastAsiaTheme="minorEastAsia"/>
+        </w:rPr>
+      </w:pPr>
+    </w:p>
+    <w:p>
+      <w:pPr>
+        <w:rPr>
+          <w:rFonts w:eastAsiaTheme="minorEastAsia"/>
+        </w:rPr>
+      </w:pPr>
+      <w:r>
+        <w:rPr>
+          <w:rFonts w:eastAsiaTheme="minorEastAsia"/>
+        </w:rPr>
+        <w:t>(now for the 10 referenced objects)</w:t>
+      </w:r>
+    </w:p>
+    <w:p>
+      <w:pPr>
+        <w:rPr>
+          <w:rFonts w:eastAsiaTheme="minorEastAsia"/>
+        </w:rPr>
+      </w:pPr>
+    </w:p>
+    <w:p>
+      <w:pPr>
+        <w:rPr>
+          <w:rFonts w:eastAsiaTheme="minorEastAsia"/>
+        </w:rPr>
+      </w:pPr>
+      <m:oMath>
+        <m:r>
+          <w:rPr>
+            <w:rFonts w:ascii="Cambria Math" w:eastAsiaTheme="minorEastAsia" w:hAnsi="Cambria Math"/>
+          </w:rPr>
+          <m:t>+</m:t>
+        </m:r>
+        <m:r>
+          <w:rPr>
+            <w:rFonts w:ascii="Cambria Math" w:eastAsiaTheme="minorEastAsia" w:hAnsi="Cambria Math"/>
+          </w:rPr>
+          <m:t>10*</m:t>
+        </m:r>
+        <m:d>
+          <m:dPr>
+            <m:ctrlPr>
+              <w:rPr>
+                <w:rFonts w:ascii="Cambria Math" w:eastAsiaTheme="minorEastAsia" w:hAnsi="Cambria Math"/>
+                <w:i/>
+              </w:rPr>
+            </m:ctrlPr>
+          </m:dPr>
+          <m:e>
+            <m:f>
+              <m:fPr>
+                <m:ctrlPr>
+                  <w:rPr>
+                    <w:rFonts w:ascii="Cambria Math" w:eastAsiaTheme="minorEastAsia" w:hAnsi="Cambria Math"/>
+                    <w:i/>
+                  </w:rPr>
+                </m:ctrlPr>
+              </m:fPr>
+              <m:num>
+                <m:r>
+                  <w:rPr>
+                    <w:rFonts w:ascii="Cambria Math" w:eastAsiaTheme="minorEastAsia" w:hAnsi="Cambria Math"/>
+                  </w:rPr>
+                  <m:t>200</m:t>
+                </m:r>
+              </m:num>
+              <m:den>
+                <m:r>
+                  <w:rPr>
+                    <w:rFonts w:ascii="Cambria Math" w:eastAsiaTheme="minorEastAsia" w:hAnsi="Cambria Math"/>
+                  </w:rPr>
+                  <m:t>15</m:t>
+                </m:r>
+                <m:r>
+                  <w:rPr>
+                    <w:rFonts w:ascii="Cambria Math" w:eastAsiaTheme="minorEastAsia" w:hAnsi="Cambria Math"/>
+                  </w:rPr>
+                  <m:t>0</m:t>
+                </m:r>
+              </m:den>
+            </m:f>
+            <m:r>
+              <w:rPr>
+                <w:rFonts w:ascii="Cambria Math" w:eastAsiaTheme="minorEastAsia" w:hAnsi="Cambria Math"/>
+              </w:rPr>
+              <m:t>+t</m:t>
+            </m:r>
+            <m:r>
+              <w:rPr>
+                <w:rFonts w:ascii="Cambria Math" w:eastAsiaTheme="minorEastAsia" w:hAnsi="Cambria Math"/>
+              </w:rPr>
+              <m:t xml:space="preserve">+ </m:t>
+            </m:r>
+            <m:f>
+              <m:fPr>
+                <m:ctrlPr>
+                  <w:rPr>
+                    <w:rFonts w:ascii="Cambria Math" w:eastAsiaTheme="minorEastAsia" w:hAnsi="Cambria Math"/>
+                    <w:i/>
+                  </w:rPr>
+                </m:ctrlPr>
+              </m:fPr>
+              <m:num>
+                <m:r>
+                  <w:rPr>
+                    <w:rFonts w:ascii="Cambria Math" w:eastAsiaTheme="minorEastAsia" w:hAnsi="Cambria Math"/>
+                  </w:rPr>
+                  <m:t>100000</m:t>
+                </m:r>
+              </m:num>
+              <m:den>
+                <m:r>
+                  <w:rPr>
+                    <w:rFonts w:ascii="Cambria Math" w:eastAsiaTheme="minorEastAsia" w:hAnsi="Cambria Math"/>
+                  </w:rPr>
+                  <m:t>15</m:t>
+                </m:r>
+                <m:r>
+                  <w:rPr>
+                    <w:rFonts w:ascii="Cambria Math" w:eastAsiaTheme="minorEastAsia" w:hAnsi="Cambria Math"/>
+                  </w:rPr>
+                  <m:t>0</m:t>
+                </m:r>
+              </m:den>
+            </m:f>
+            <m:r>
+              <w:rPr>
+                <w:rFonts w:ascii="Cambria Math" w:eastAsiaTheme="minorEastAsia" w:hAnsi="Cambria Math"/>
+              </w:rPr>
+              <m:t>+t</m:t>
+            </m:r>
+          </m:e>
+        </m:d>
+      </m:oMath>
+      <w:r>
+        <w:rPr>
+          <w:rFonts w:eastAsiaTheme="minorEastAsia"/>
+        </w:rPr>
+        <w:t xml:space="preserve"> … </w:t>
+      </w:r>
+      <w:r>
+        <w:rPr>
+          <w:rFonts w:eastAsiaTheme="minorEastAsia"/>
+        </w:rPr>
+        <w:t>object request</w:t>
+      </w:r>
+      <w:r>
+        <w:rPr>
+          <w:rFonts w:eastAsiaTheme="minorEastAsia"/>
+        </w:rPr>
+        <w:t xml:space="preserve"> and response done 10 times</w:t>
+      </w:r>
+    </w:p>
+    <w:p>
+      <w:pPr>
+        <w:rPr>
+          <w:rFonts w:eastAsiaTheme="minorEastAsia"/>
+        </w:rPr>
+      </w:pPr>
+    </w:p>
+    <w:p>
+      <w:pPr>
+        <w:rPr>
+          <w:rFonts w:eastAsiaTheme="minorEastAsia"/>
+        </w:rPr>
+      </w:pPr>
+    </w:p>
+    <w:p>
+      <w:pPr>
+        <w:rPr>
+          <w:rFonts w:eastAsiaTheme="minorEastAsia"/>
+        </w:rPr>
+      </w:pPr>
+    </w:p>
+    <w:p>
+      <w:pPr>
+        <w:rPr>
+          <w:rFonts w:eastAsiaTheme="minorEastAsia"/>
+          <w:b/>
+        </w:rPr>
+      </w:pPr>
+      <m:oMath>
+        <m:r>
+          <w:rPr>
+            <w:rFonts w:ascii="Cambria Math" w:eastAsiaTheme="minorEastAsia" w:hAnsi="Cambria Math"/>
+          </w:rPr>
+          <m:t>=</m:t>
+        </m:r>
+        <m:r>
+          <m:rPr>
+            <m:sty m:val="bi"/>
+          </m:rPr>
+          <w:rPr>
+            <w:rFonts w:ascii="Cambria Math" w:eastAsiaTheme="minorEastAsia" w:hAnsi="Cambria Math"/>
+          </w:rPr>
+          <m:t>7351+24*t</m:t>
+        </m:r>
+      </m:oMath>
+      <w:r>
+        <w:rPr>
+          <w:rFonts w:eastAsiaTheme="minorEastAsia"/>
+          <w:b/>
+        </w:rPr>
+        <w:t xml:space="preserve"> secs</w:t>
+      </w:r>
+    </w:p>
+    <w:p>
+      <w:pPr>
+        <w:rPr>
+          <w:rFonts w:eastAsiaTheme="minorEastAsia"/>
+        </w:rPr>
+      </w:pPr>
+    </w:p>
+    <w:p>
+      <w:pPr>
+        <w:rPr>
+          <w:rFonts w:eastAsiaTheme="minorEastAsia"/>
+        </w:rPr>
+      </w:pPr>
+    </w:p>
+    <w:p>
+      <w:pPr>
+        <w:rPr>
+          <w:rFonts w:eastAsiaTheme="minorEastAsia"/>
+        </w:rPr>
+      </w:pPr>
+    </w:p>
+    <w:p>
+      <w:pPr>
+        <w:rPr>
+          <w:rFonts w:eastAsiaTheme="minorEastAsia"/>
+        </w:rPr>
+      </w:pPr>
+    </w:p>
+    <w:p>
+      <w:pPr>
+        <w:rPr>
+          <w:rFonts w:eastAsiaTheme="minorEastAsia"/>
+        </w:rPr>
+      </w:pPr>
+      <w:r>
+        <w:rPr>
+          <w:rFonts w:eastAsiaTheme="minorEastAsia"/>
+        </w:rPr>
+        <w:t xml:space="preserve">Now, if we consider transmission speed to be </w:t>
+      </w:r>
+      <m:oMath>
+        <m:r>
+          <w:rPr>
+            <w:rFonts w:ascii="Cambria Math" w:eastAsiaTheme="minorEastAsia" w:hAnsi="Cambria Math"/>
+          </w:rPr>
+          <m:t>3*</m:t>
+        </m:r>
+        <m:sSup>
+          <m:sSupPr>
+            <m:ctrlPr>
+              <w:rPr>
+                <w:rFonts w:ascii="Cambria Math" w:eastAsiaTheme="minorEastAsia" w:hAnsi="Cambria Math"/>
+                <w:i/>
+              </w:rPr>
+            </m:ctrlPr>
+          </m:sSupPr>
+          <m:e>
+            <m:r>
+              <w:rPr>
+                <w:rFonts w:ascii="Cambria Math" w:eastAsiaTheme="minorEastAsia" w:hAnsi="Cambria Math"/>
+              </w:rPr>
+              <m:t>10</m:t>
+            </m:r>
+          </m:e>
+          <m:sup>
+            <m:r>
+              <w:rPr>
+                <w:rFonts w:ascii="Cambria Math" w:eastAsiaTheme="minorEastAsia" w:hAnsi="Cambria Math"/>
+              </w:rPr>
+              <m:t>8</m:t>
+            </m:r>
+          </m:sup>
+        </m:sSup>
+        <m:r>
+          <w:rPr>
+            <w:rFonts w:ascii="Cambria Math" w:eastAsiaTheme="minorEastAsia" w:hAnsi="Cambria Math"/>
+          </w:rPr>
+          <m:t xml:space="preserve"> m/sec</m:t>
+        </m:r>
+      </m:oMath>
+      <w:r>
+        <w:rPr>
+          <w:rFonts w:eastAsiaTheme="minorEastAsia"/>
+        </w:rPr>
+        <w:t xml:space="preserve">, then </w:t>
+      </w:r>
+      <m:oMath>
+        <m:r>
+          <w:rPr>
+            <w:rFonts w:ascii="Cambria Math" w:eastAsiaTheme="minorEastAsia" w:hAnsi="Cambria Math"/>
+          </w:rPr>
+          <m:t>t=</m:t>
+        </m:r>
+        <m:f>
+          <m:fPr>
+            <m:ctrlPr>
+              <w:rPr>
+                <w:rFonts w:ascii="Cambria Math" w:eastAsiaTheme="minorEastAsia" w:hAnsi="Cambria Math"/>
+                <w:i/>
+              </w:rPr>
+            </m:ctrlPr>
+          </m:fPr>
+          <m:num>
+            <m:r>
+              <w:rPr>
+                <w:rFonts w:ascii="Cambria Math" w:eastAsiaTheme="minorEastAsia" w:hAnsi="Cambria Math"/>
+              </w:rPr>
+              <m:t>10m</m:t>
+            </m:r>
+          </m:num>
+          <m:den>
+            <m:r>
+              <w:rPr>
+                <w:rFonts w:ascii="Cambria Math" w:eastAsiaTheme="minorEastAsia" w:hAnsi="Cambria Math"/>
+              </w:rPr>
+              <m:t>(3*</m:t>
+            </m:r>
+            <m:sSup>
+              <m:sSupPr>
+                <m:ctrlPr>
+                  <w:rPr>
+                    <w:rFonts w:ascii="Cambria Math" w:eastAsiaTheme="minorEastAsia" w:hAnsi="Cambria Math"/>
+                    <w:i/>
+                  </w:rPr>
+                </m:ctrlPr>
+              </m:sSupPr>
+              <m:e>
+                <m:r>
+                  <w:rPr>
+                    <w:rFonts w:ascii="Cambria Math" w:eastAsiaTheme="minorEastAsia" w:hAnsi="Cambria Math"/>
+                  </w:rPr>
+                  <m:t>10</m:t>
+                </m:r>
+              </m:e>
+              <m:sup>
+                <m:r>
+                  <w:rPr>
+                    <w:rFonts w:ascii="Cambria Math" w:eastAsiaTheme="minorEastAsia" w:hAnsi="Cambria Math"/>
+                  </w:rPr>
+                  <m:t>8</m:t>
+                </m:r>
+              </m:sup>
+            </m:sSup>
+            <m:r>
+              <w:rPr>
+                <w:rFonts w:ascii="Cambria Math" w:eastAsiaTheme="minorEastAsia" w:hAnsi="Cambria Math"/>
+              </w:rPr>
+              <m:t>m/sec</m:t>
+            </m:r>
+          </m:den>
+        </m:f>
+        <m:r>
+          <w:rPr>
+            <w:rFonts w:ascii="Cambria Math" w:eastAsiaTheme="minorEastAsia" w:hAnsi="Cambria Math"/>
+          </w:rPr>
+          <m:t>=30 nano secs</m:t>
+        </m:r>
+      </m:oMath>
+      <w:r>
+        <w:rPr>
+          <w:rFonts w:eastAsiaTheme="minorEastAsia"/>
+        </w:rPr>
+        <w:t xml:space="preserve"> .. which is negligible.</w:t>
+      </w:r>
+    </w:p>
+    <w:p>
+      <w:pPr>
+        <w:rPr>
+          <w:rFonts w:eastAsiaTheme="minorEastAsia"/>
+        </w:rPr>
+      </w:pPr>
+    </w:p>
+    <w:p>
+      <w:pPr>
+        <w:rPr>
+          <w:rFonts w:eastAsiaTheme="minorEastAsia"/>
+        </w:rPr>
+      </w:pPr>
+      <w:r>
+        <w:rPr>
+          <w:rFonts w:eastAsiaTheme="minorEastAsia"/>
+        </w:rPr>
+        <w:t>So for non-persisten</w:t>
+      </w:r>
+      <w:r>
+        <w:rPr>
+          <w:rFonts w:eastAsiaTheme="minorEastAsia"/>
+        </w:rPr>
+        <w:t xml:space="preserve">t we have 7377 secs and for </w:t>
+      </w:r>
+      <w:r>
+        <w:rPr>
+          <w:rFonts w:eastAsiaTheme="minorEastAsia"/>
+        </w:rPr>
+        <w:t>persistent we have 7351 secs, which is not a very big gain.</w:t>
+      </w:r>
+    </w:p>
     <w:sectPr>
+      <w:headerReference w:type="default" r:id="rId7"/>
+      <w:footerReference w:type="default" r:id="rId8"/>
       <w:pgSz w:w="12240" w:h="15840"/>
       <w:pgMar w:top="1440" w:right="1440" w:bottom="1440" w:left="1440" w:header="720" w:footer="720" w:gutter="0"/>
       <w:cols w:space="720"/>
@@ -4791,6 +6745,245 @@
 </w:document>
 </file>
 
+<file path=word/endnotes.xml><?xml version="1.0" encoding="utf-8"?>
+<w:endnotes xmlns:wpc="http://schemas.microsoft.com/office/word/2010/wordprocessingCanvas" xmlns:mo="http://schemas.microsoft.com/office/mac/office/2008/main" xmlns:mc="http://schemas.openxmlformats.org/markup-compatibility/2006" xmlns:mv="urn:schemas-microsoft-com:mac:vml" xmlns:o="urn:schemas-microsoft-com:office:office" xmlns:r="http://schemas.openxmlformats.org/officeDocument/2006/relationships" xmlns:m="http://schemas.openxmlformats.org/officeDocument/2006/math" xmlns:v="urn:schemas-microsoft-com:vml" xmlns:wp14="http://schemas.microsoft.com/office/word/2010/wordprocessingDrawing" xmlns:wp="http://schemas.openxmlformats.org/drawingml/2006/wordprocessingDrawing" xmlns:w10="urn:schemas-microsoft-com:office:word" xmlns:w="http://schemas.openxmlformats.org/wordprocessingml/2006/main" xmlns:w14="http://schemas.microsoft.com/office/word/2010/wordml" xmlns:w15="http://schemas.microsoft.com/office/word/2012/wordml" xmlns:wpg="http://schemas.microsoft.com/office/word/2010/wordprocessingGroup" xmlns:wpi="http://schemas.microsoft.com/office/word/2010/wordprocessingInk" xmlns:wne="http://schemas.microsoft.com/office/word/2006/wordml" xmlns:wps="http://schemas.microsoft.com/office/word/2010/wordprocessingShape" mc:Ignorable="w14 w15 wp14">
+  <w:endnote w:type="separator" w:id="-1">
+    <w:p>
+      <w:r>
+        <w:separator/>
+      </w:r>
+    </w:p>
+  </w:endnote>
+  <w:endnote w:type="continuationSeparator" w:id="0">
+    <w:p>
+      <w:r>
+        <w:continuationSeparator/>
+      </w:r>
+    </w:p>
+  </w:endnote>
+</w:endnotes>
+</file>
+
+<file path=word/footer1.xml><?xml version="1.0" encoding="utf-8"?>
+<w:ftr xmlns:wpc="http://schemas.microsoft.com/office/word/2010/wordprocessingCanvas" xmlns:mo="http://schemas.microsoft.com/office/mac/office/2008/main" xmlns:mc="http://schemas.openxmlformats.org/markup-compatibility/2006" xmlns:mv="urn:schemas-microsoft-com:mac:vml" xmlns:o="urn:schemas-microsoft-com:office:office" xmlns:r="http://schemas.openxmlformats.org/officeDocument/2006/relationships" xmlns:m="http://schemas.openxmlformats.org/officeDocument/2006/math" xmlns:v="urn:schemas-microsoft-com:vml" xmlns:wp14="http://schemas.microsoft.com/office/word/2010/wordprocessingDrawing" xmlns:wp="http://schemas.openxmlformats.org/drawingml/2006/wordprocessingDrawing" xmlns:w10="urn:schemas-microsoft-com:office:word" xmlns:w="http://schemas.openxmlformats.org/wordprocessingml/2006/main" xmlns:w14="http://schemas.microsoft.com/office/word/2010/wordml" xmlns:w15="http://schemas.microsoft.com/office/word/2012/wordml" xmlns:wpg="http://schemas.microsoft.com/office/word/2010/wordprocessingGroup" xmlns:wpi="http://schemas.microsoft.com/office/word/2010/wordprocessingInk" xmlns:wne="http://schemas.microsoft.com/office/word/2006/wordml" xmlns:wps="http://schemas.microsoft.com/office/word/2010/wordprocessingShape" mc:Ignorable="w14 w15 wp14">
+  <w:p>
+    <w:pPr>
+      <w:pStyle w:val="Footer"/>
+      <w:jc w:val="center"/>
+      <w:rPr>
+        <w:color w:val="5B9BD5" w:themeColor="accent1"/>
+      </w:rPr>
+    </w:pPr>
+    <w:r>
+      <w:rPr>
+        <w:color w:val="5B9BD5" w:themeColor="accent1"/>
+      </w:rPr>
+      <w:t xml:space="preserve">Page </w:t>
+    </w:r>
+    <w:r>
+      <w:rPr>
+        <w:color w:val="5B9BD5" w:themeColor="accent1"/>
+      </w:rPr>
+      <w:fldChar w:fldCharType="begin"/>
+    </w:r>
+    <w:r>
+      <w:rPr>
+        <w:color w:val="5B9BD5" w:themeColor="accent1"/>
+      </w:rPr>
+      <w:instrText xml:space="preserve"> PAGE  \* Arabic  \* MERGEFORMAT </w:instrText>
+    </w:r>
+    <w:r>
+      <w:rPr>
+        <w:color w:val="5B9BD5" w:themeColor="accent1"/>
+      </w:rPr>
+      <w:fldChar w:fldCharType="separate"/>
+    </w:r>
+    <w:r>
+      <w:rPr>
+        <w:noProof/>
+        <w:color w:val="5B9BD5" w:themeColor="accent1"/>
+      </w:rPr>
+      <w:t>1</w:t>
+    </w:r>
+    <w:r>
+      <w:rPr>
+        <w:color w:val="5B9BD5" w:themeColor="accent1"/>
+      </w:rPr>
+      <w:fldChar w:fldCharType="end"/>
+    </w:r>
+    <w:r>
+      <w:rPr>
+        <w:color w:val="5B9BD5" w:themeColor="accent1"/>
+      </w:rPr>
+      <w:t xml:space="preserve"> of </w:t>
+    </w:r>
+    <w:r>
+      <w:rPr>
+        <w:color w:val="5B9BD5" w:themeColor="accent1"/>
+      </w:rPr>
+      <w:fldChar w:fldCharType="begin"/>
+    </w:r>
+    <w:r>
+      <w:rPr>
+        <w:color w:val="5B9BD5" w:themeColor="accent1"/>
+      </w:rPr>
+      <w:instrText xml:space="preserve"> NUMPAGES  \* Arabic  \* MERGEFORMAT </w:instrText>
+    </w:r>
+    <w:r>
+      <w:rPr>
+        <w:color w:val="5B9BD5" w:themeColor="accent1"/>
+      </w:rPr>
+      <w:fldChar w:fldCharType="separate"/>
+    </w:r>
+    <w:r>
+      <w:rPr>
+        <w:noProof/>
+        <w:color w:val="5B9BD5" w:themeColor="accent1"/>
+      </w:rPr>
+      <w:t>1</w:t>
+    </w:r>
+    <w:r>
+      <w:rPr>
+        <w:color w:val="5B9BD5" w:themeColor="accent1"/>
+      </w:rPr>
+      <w:fldChar w:fldCharType="end"/>
+    </w:r>
+  </w:p>
+  <w:p>
+    <w:pPr>
+      <w:pStyle w:val="Footer"/>
+    </w:pPr>
+  </w:p>
+</w:ftr>
+</file>
+
+<file path=word/footnotes.xml><?xml version="1.0" encoding="utf-8"?>
+<w:footnotes xmlns:wpc="http://schemas.microsoft.com/office/word/2010/wordprocessingCanvas" xmlns:mo="http://schemas.microsoft.com/office/mac/office/2008/main" xmlns:mc="http://schemas.openxmlformats.org/markup-compatibility/2006" xmlns:mv="urn:schemas-microsoft-com:mac:vml" xmlns:o="urn:schemas-microsoft-com:office:office" xmlns:r="http://schemas.openxmlformats.org/officeDocument/2006/relationships" xmlns:m="http://schemas.openxmlformats.org/officeDocument/2006/math" xmlns:v="urn:schemas-microsoft-com:vml" xmlns:wp14="http://schemas.microsoft.com/office/word/2010/wordprocessingDrawing" xmlns:wp="http://schemas.openxmlformats.org/drawingml/2006/wordprocessingDrawing" xmlns:w10="urn:schemas-microsoft-com:office:word" xmlns:w="http://schemas.openxmlformats.org/wordprocessingml/2006/main" xmlns:w14="http://schemas.microsoft.com/office/word/2010/wordml" xmlns:w15="http://schemas.microsoft.com/office/word/2012/wordml" xmlns:wpg="http://schemas.microsoft.com/office/word/2010/wordprocessingGroup" xmlns:wpi="http://schemas.microsoft.com/office/word/2010/wordprocessingInk" xmlns:wne="http://schemas.microsoft.com/office/word/2006/wordml" xmlns:wps="http://schemas.microsoft.com/office/word/2010/wordprocessingShape" mc:Ignorable="w14 w15 wp14">
+  <w:footnote w:type="separator" w:id="-1">
+    <w:p>
+      <w:r>
+        <w:separator/>
+      </w:r>
+    </w:p>
+  </w:footnote>
+  <w:footnote w:type="continuationSeparator" w:id="0">
+    <w:p>
+      <w:r>
+        <w:continuationSeparator/>
+      </w:r>
+    </w:p>
+  </w:footnote>
+</w:footnotes>
+</file>
+
+<file path=word/header1.xml><?xml version="1.0" encoding="utf-8"?>
+<w:hdr xmlns:wpc="http://schemas.microsoft.com/office/word/2010/wordprocessingCanvas" xmlns:mo="http://schemas.microsoft.com/office/mac/office/2008/main" xmlns:mc="http://schemas.openxmlformats.org/markup-compatibility/2006" xmlns:mv="urn:schemas-microsoft-com:mac:vml" xmlns:o="urn:schemas-microsoft-com:office:office" xmlns:r="http://schemas.openxmlformats.org/officeDocument/2006/relationships" xmlns:m="http://schemas.openxmlformats.org/officeDocument/2006/math" xmlns:v="urn:schemas-microsoft-com:vml" xmlns:wp14="http://schemas.microsoft.com/office/word/2010/wordprocessingDrawing" xmlns:wp="http://schemas.openxmlformats.org/drawingml/2006/wordprocessingDrawing" xmlns:w10="urn:schemas-microsoft-com:office:word" xmlns:w="http://schemas.openxmlformats.org/wordprocessingml/2006/main" xmlns:w14="http://schemas.microsoft.com/office/word/2010/wordml" xmlns:w15="http://schemas.microsoft.com/office/word/2012/wordml" xmlns:wpg="http://schemas.microsoft.com/office/word/2010/wordprocessingGroup" xmlns:wpi="http://schemas.microsoft.com/office/word/2010/wordprocessingInk" xmlns:wne="http://schemas.microsoft.com/office/word/2006/wordml" xmlns:wps="http://schemas.microsoft.com/office/word/2010/wordprocessingShape" mc:Ignorable="w14 w15 wp14">
+  <w:p>
+    <w:pPr>
+      <w:tabs>
+        <w:tab w:val="right" w:pos="10860"/>
+      </w:tabs>
+      <w:spacing w:before="47"/>
+      <w:ind w:right="-60"/>
+      <w:contextualSpacing/>
+      <w:rPr>
+        <w:rFonts w:ascii="Calibri" w:eastAsia="Calibri" w:hAnsi="Calibri" w:cs="Calibri"/>
+        <w:szCs w:val="23"/>
+      </w:rPr>
+    </w:pPr>
+    <w:r>
+      <w:rPr>
+        <w:rFonts w:ascii="Calibri" w:eastAsia="Calibri" w:hAnsi="Calibri" w:cs="Calibri"/>
+        <w:b/>
+        <w:sz w:val="40"/>
+        <w:szCs w:val="23"/>
+      </w:rPr>
+      <w:t>Computer Networks Homework 1</w:t>
+    </w:r>
+    <w:r>
+      <w:rPr>
+        <w:rFonts w:ascii="Calibri" w:eastAsia="Calibri" w:hAnsi="Calibri" w:cs="Calibri"/>
+        <w:sz w:val="40"/>
+        <w:szCs w:val="23"/>
+      </w:rPr>
+      <w:tab/>
+    </w:r>
+    <w:r>
+      <w:rPr>
+        <w:rFonts w:ascii="Calibri" w:eastAsia="Calibri" w:hAnsi="Calibri" w:cs="Calibri"/>
+        <w:b/>
+        <w:szCs w:val="23"/>
+      </w:rPr>
+      <w:t>9/23/2016</w:t>
+    </w:r>
+  </w:p>
+  <w:p>
+    <w:pPr>
+      <w:tabs>
+        <w:tab w:val="right" w:pos="10860"/>
+      </w:tabs>
+      <w:spacing w:before="47"/>
+      <w:ind w:right="-60"/>
+      <w:contextualSpacing/>
+      <w:jc w:val="both"/>
+      <w:rPr>
+        <w:rFonts w:ascii="Calibri" w:eastAsia="Calibri" w:hAnsi="Calibri" w:cs="Calibri"/>
+        <w:b/>
+        <w:position w:val="1"/>
+        <w:szCs w:val="23"/>
+      </w:rPr>
+    </w:pPr>
+    <w:r>
+      <w:rPr>
+        <w:rFonts w:ascii="Calibri" w:eastAsia="Calibri" w:hAnsi="Calibri" w:cs="Calibri"/>
+        <w:b/>
+        <w:position w:val="1"/>
+        <w:szCs w:val="23"/>
+      </w:rPr>
+      <w:t>Username: Ronair</w:t>
+    </w:r>
+  </w:p>
+  <w:p>
+    <w:pPr>
+      <w:tabs>
+        <w:tab w:val="right" w:pos="10860"/>
+      </w:tabs>
+      <w:spacing w:before="47"/>
+      <w:ind w:right="-60"/>
+      <w:contextualSpacing/>
+      <w:jc w:val="both"/>
+      <w:rPr>
+        <w:rFonts w:ascii="Calibri" w:eastAsia="Calibri" w:hAnsi="Calibri" w:cs="Calibri"/>
+        <w:b/>
+        <w:position w:val="1"/>
+        <w:szCs w:val="23"/>
+      </w:rPr>
+    </w:pPr>
+  </w:p>
+  <w:p>
+    <w:pPr>
+      <w:tabs>
+        <w:tab w:val="right" w:pos="10860"/>
+      </w:tabs>
+      <w:spacing w:before="47"/>
+      <w:ind w:right="-60"/>
+      <w:contextualSpacing/>
+      <w:jc w:val="both"/>
+      <w:rPr>
+        <w:rFonts w:ascii="Calibri" w:eastAsia="Calibri" w:hAnsi="Calibri" w:cs="Calibri"/>
+        <w:b/>
+        <w:szCs w:val="23"/>
+      </w:rPr>
+    </w:pPr>
+  </w:p>
+  <w:p>
+    <w:pPr>
+      <w:pStyle w:val="Header"/>
+    </w:pPr>
+  </w:p>
+</w:hdr>
+</file>
+
 <file path=word/numbering.xml><?xml version="1.0" encoding="utf-8"?>
 <w:numbering xmlns:wpc="http://schemas.microsoft.com/office/word/2010/wordprocessingCanvas" xmlns:mo="http://schemas.microsoft.com/office/mac/office/2008/main" xmlns:mc="http://schemas.openxmlformats.org/markup-compatibility/2006" xmlns:mv="urn:schemas-microsoft-com:mac:vml" xmlns:o="urn:schemas-microsoft-com:office:office" xmlns:r="http://schemas.openxmlformats.org/officeDocument/2006/relationships" xmlns:m="http://schemas.openxmlformats.org/officeDocument/2006/math" xmlns:v="urn:schemas-microsoft-com:vml" xmlns:wp14="http://schemas.microsoft.com/office/word/2010/wordprocessingDrawing" xmlns:wp="http://schemas.openxmlformats.org/drawingml/2006/wordprocessingDrawing" xmlns:w10="urn:schemas-microsoft-com:office:word" xmlns:w="http://schemas.openxmlformats.org/wordprocessingml/2006/main" xmlns:w14="http://schemas.microsoft.com/office/word/2010/wordml" xmlns:w15="http://schemas.microsoft.com/office/word/2012/wordml" xmlns:wpg="http://schemas.microsoft.com/office/word/2010/wordprocessingGroup" xmlns:wpi="http://schemas.microsoft.com/office/word/2010/wordprocessingInk" xmlns:wne="http://schemas.microsoft.com/office/word/2006/wordml" xmlns:wps="http://schemas.microsoft.com/office/word/2010/wordprocessingShape" mc:Ignorable="w14 w15 wp14">
   <w:abstractNum w:abstractNumId="0">
@@ -4907,6 +7100,119 @@
     </w:lvl>
   </w:abstractNum>
   <w:abstractNum w:abstractNumId="1">
+    <w:nsid w:val="1CB335E7"/>
+    <w:multiLevelType w:val="hybridMultilevel"/>
+    <w:tmpl w:val="21E4760C"/>
+    <w:lvl w:ilvl="0" w:tplc="04090001">
+      <w:start w:val="1"/>
+      <w:numFmt w:val="bullet"/>
+      <w:lvlText w:val=""/>
+      <w:lvlJc w:val="left"/>
+      <w:pPr>
+        <w:ind w:left="720" w:hanging="360"/>
+      </w:pPr>
+      <w:rPr>
+        <w:rFonts w:ascii="Symbol" w:hAnsi="Symbol" w:hint="default"/>
+      </w:rPr>
+    </w:lvl>
+    <w:lvl w:ilvl="1" w:tplc="04090003" w:tentative="1">
+      <w:start w:val="1"/>
+      <w:numFmt w:val="bullet"/>
+      <w:lvlText w:val="o"/>
+      <w:lvlJc w:val="left"/>
+      <w:pPr>
+        <w:ind w:left="1440" w:hanging="360"/>
+      </w:pPr>
+      <w:rPr>
+        <w:rFonts w:ascii="Courier New" w:hAnsi="Courier New" w:cs="Courier New" w:hint="default"/>
+      </w:rPr>
+    </w:lvl>
+    <w:lvl w:ilvl="2" w:tplc="04090005" w:tentative="1">
+      <w:start w:val="1"/>
+      <w:numFmt w:val="bullet"/>
+      <w:lvlText w:val=""/>
+      <w:lvlJc w:val="left"/>
+      <w:pPr>
+        <w:ind w:left="2160" w:hanging="360"/>
+      </w:pPr>
+      <w:rPr>
+        <w:rFonts w:ascii="Wingdings" w:hAnsi="Wingdings" w:hint="default"/>
+      </w:rPr>
+    </w:lvl>
+    <w:lvl w:ilvl="3" w:tplc="04090001" w:tentative="1">
+      <w:start w:val="1"/>
+      <w:numFmt w:val="bullet"/>
+      <w:lvlText w:val=""/>
+      <w:lvlJc w:val="left"/>
+      <w:pPr>
+        <w:ind w:left="2880" w:hanging="360"/>
+      </w:pPr>
+      <w:rPr>
+        <w:rFonts w:ascii="Symbol" w:hAnsi="Symbol" w:hint="default"/>
+      </w:rPr>
+    </w:lvl>
+    <w:lvl w:ilvl="4" w:tplc="04090003" w:tentative="1">
+      <w:start w:val="1"/>
+      <w:numFmt w:val="bullet"/>
+      <w:lvlText w:val="o"/>
+      <w:lvlJc w:val="left"/>
+      <w:pPr>
+        <w:ind w:left="3600" w:hanging="360"/>
+      </w:pPr>
+      <w:rPr>
+        <w:rFonts w:ascii="Courier New" w:hAnsi="Courier New" w:cs="Courier New" w:hint="default"/>
+      </w:rPr>
+    </w:lvl>
+    <w:lvl w:ilvl="5" w:tplc="04090005" w:tentative="1">
+      <w:start w:val="1"/>
+      <w:numFmt w:val="bullet"/>
+      <w:lvlText w:val=""/>
+      <w:lvlJc w:val="left"/>
+      <w:pPr>
+        <w:ind w:left="4320" w:hanging="360"/>
+      </w:pPr>
+      <w:rPr>
+        <w:rFonts w:ascii="Wingdings" w:hAnsi="Wingdings" w:hint="default"/>
+      </w:rPr>
+    </w:lvl>
+    <w:lvl w:ilvl="6" w:tplc="04090001" w:tentative="1">
+      <w:start w:val="1"/>
+      <w:numFmt w:val="bullet"/>
+      <w:lvlText w:val=""/>
+      <w:lvlJc w:val="left"/>
+      <w:pPr>
+        <w:ind w:left="5040" w:hanging="360"/>
+      </w:pPr>
+      <w:rPr>
+        <w:rFonts w:ascii="Symbol" w:hAnsi="Symbol" w:hint="default"/>
+      </w:rPr>
+    </w:lvl>
+    <w:lvl w:ilvl="7" w:tplc="04090003" w:tentative="1">
+      <w:start w:val="1"/>
+      <w:numFmt w:val="bullet"/>
+      <w:lvlText w:val="o"/>
+      <w:lvlJc w:val="left"/>
+      <w:pPr>
+        <w:ind w:left="5760" w:hanging="360"/>
+      </w:pPr>
+      <w:rPr>
+        <w:rFonts w:ascii="Courier New" w:hAnsi="Courier New" w:cs="Courier New" w:hint="default"/>
+      </w:rPr>
+    </w:lvl>
+    <w:lvl w:ilvl="8" w:tplc="04090005" w:tentative="1">
+      <w:start w:val="1"/>
+      <w:numFmt w:val="bullet"/>
+      <w:lvlText w:val=""/>
+      <w:lvlJc w:val="left"/>
+      <w:pPr>
+        <w:ind w:left="6480" w:hanging="360"/>
+      </w:pPr>
+      <w:rPr>
+        <w:rFonts w:ascii="Wingdings" w:hAnsi="Wingdings" w:hint="default"/>
+      </w:rPr>
+    </w:lvl>
+  </w:abstractNum>
+  <w:abstractNum w:abstractNumId="2">
     <w:nsid w:val="2250181F"/>
     <w:multiLevelType w:val="hybridMultilevel"/>
     <w:tmpl w:val="53DC8674"/>
@@ -4995,7 +7301,7 @@
       </w:pPr>
     </w:lvl>
   </w:abstractNum>
-  <w:abstractNum w:abstractNumId="2">
+  <w:abstractNum w:abstractNumId="3">
     <w:nsid w:val="29AB46F1"/>
     <w:multiLevelType w:val="hybridMultilevel"/>
     <w:tmpl w:val="9C388A86"/>
@@ -5084,7 +7390,96 @@
       </w:pPr>
     </w:lvl>
   </w:abstractNum>
-  <w:abstractNum w:abstractNumId="3">
+  <w:abstractNum w:abstractNumId="4">
+    <w:nsid w:val="3837587A"/>
+    <w:multiLevelType w:val="hybridMultilevel"/>
+    <w:tmpl w:val="00B8F4BA"/>
+    <w:lvl w:ilvl="0" w:tplc="04090019">
+      <w:start w:val="1"/>
+      <w:numFmt w:val="lowerLetter"/>
+      <w:lvlText w:val="%1."/>
+      <w:lvlJc w:val="left"/>
+      <w:pPr>
+        <w:ind w:left="720" w:hanging="360"/>
+      </w:pPr>
+      <w:rPr>
+        <w:rFonts w:hint="default"/>
+      </w:rPr>
+    </w:lvl>
+    <w:lvl w:ilvl="1" w:tplc="04090019" w:tentative="1">
+      <w:start w:val="1"/>
+      <w:numFmt w:val="lowerLetter"/>
+      <w:lvlText w:val="%2."/>
+      <w:lvlJc w:val="left"/>
+      <w:pPr>
+        <w:ind w:left="1440" w:hanging="360"/>
+      </w:pPr>
+    </w:lvl>
+    <w:lvl w:ilvl="2" w:tplc="0409001B" w:tentative="1">
+      <w:start w:val="1"/>
+      <w:numFmt w:val="lowerRoman"/>
+      <w:lvlText w:val="%3."/>
+      <w:lvlJc w:val="right"/>
+      <w:pPr>
+        <w:ind w:left="2160" w:hanging="180"/>
+      </w:pPr>
+    </w:lvl>
+    <w:lvl w:ilvl="3" w:tplc="0409000F" w:tentative="1">
+      <w:start w:val="1"/>
+      <w:numFmt w:val="decimal"/>
+      <w:lvlText w:val="%4."/>
+      <w:lvlJc w:val="left"/>
+      <w:pPr>
+        <w:ind w:left="2880" w:hanging="360"/>
+      </w:pPr>
+    </w:lvl>
+    <w:lvl w:ilvl="4" w:tplc="04090019" w:tentative="1">
+      <w:start w:val="1"/>
+      <w:numFmt w:val="lowerLetter"/>
+      <w:lvlText w:val="%5."/>
+      <w:lvlJc w:val="left"/>
+      <w:pPr>
+        <w:ind w:left="3600" w:hanging="360"/>
+      </w:pPr>
+    </w:lvl>
+    <w:lvl w:ilvl="5" w:tplc="0409001B" w:tentative="1">
+      <w:start w:val="1"/>
+      <w:numFmt w:val="lowerRoman"/>
+      <w:lvlText w:val="%6."/>
+      <w:lvlJc w:val="right"/>
+      <w:pPr>
+        <w:ind w:left="4320" w:hanging="180"/>
+      </w:pPr>
+    </w:lvl>
+    <w:lvl w:ilvl="6" w:tplc="0409000F" w:tentative="1">
+      <w:start w:val="1"/>
+      <w:numFmt w:val="decimal"/>
+      <w:lvlText w:val="%7."/>
+      <w:lvlJc w:val="left"/>
+      <w:pPr>
+        <w:ind w:left="5040" w:hanging="360"/>
+      </w:pPr>
+    </w:lvl>
+    <w:lvl w:ilvl="7" w:tplc="04090019" w:tentative="1">
+      <w:start w:val="1"/>
+      <w:numFmt w:val="lowerLetter"/>
+      <w:lvlText w:val="%8."/>
+      <w:lvlJc w:val="left"/>
+      <w:pPr>
+        <w:ind w:left="5760" w:hanging="360"/>
+      </w:pPr>
+    </w:lvl>
+    <w:lvl w:ilvl="8" w:tplc="0409001B" w:tentative="1">
+      <w:start w:val="1"/>
+      <w:numFmt w:val="lowerRoman"/>
+      <w:lvlText w:val="%9."/>
+      <w:lvlJc w:val="right"/>
+      <w:pPr>
+        <w:ind w:left="6480" w:hanging="180"/>
+      </w:pPr>
+    </w:lvl>
+  </w:abstractNum>
+  <w:abstractNum w:abstractNumId="5">
     <w:nsid w:val="3BC4185E"/>
     <w:multiLevelType w:val="hybridMultilevel"/>
     <w:tmpl w:val="F2E4D5EC"/>
@@ -5173,7 +7568,7 @@
       </w:pPr>
     </w:lvl>
   </w:abstractNum>
-  <w:abstractNum w:abstractNumId="4">
+  <w:abstractNum w:abstractNumId="6">
     <w:nsid w:val="4DAA3899"/>
     <w:multiLevelType w:val="hybridMultilevel"/>
     <w:tmpl w:val="833E7806"/>
@@ -5262,7 +7657,209 @@
       </w:pPr>
     </w:lvl>
   </w:abstractNum>
-  <w:abstractNum w:abstractNumId="5">
+  <w:abstractNum w:abstractNumId="7">
+    <w:nsid w:val="59C92D61"/>
+    <w:multiLevelType w:val="hybridMultilevel"/>
+    <w:tmpl w:val="28FC9A4A"/>
+    <w:lvl w:ilvl="0" w:tplc="04090001">
+      <w:start w:val="1"/>
+      <w:numFmt w:val="bullet"/>
+      <w:lvlText w:val=""/>
+      <w:lvlJc w:val="left"/>
+      <w:pPr>
+        <w:ind w:left="720" w:hanging="360"/>
+      </w:pPr>
+      <w:rPr>
+        <w:rFonts w:ascii="Symbol" w:hAnsi="Symbol" w:hint="default"/>
+      </w:rPr>
+    </w:lvl>
+    <w:lvl w:ilvl="1" w:tplc="04090003" w:tentative="1">
+      <w:start w:val="1"/>
+      <w:numFmt w:val="bullet"/>
+      <w:lvlText w:val="o"/>
+      <w:lvlJc w:val="left"/>
+      <w:pPr>
+        <w:ind w:left="1440" w:hanging="360"/>
+      </w:pPr>
+      <w:rPr>
+        <w:rFonts w:ascii="Courier New" w:hAnsi="Courier New" w:cs="Courier New" w:hint="default"/>
+      </w:rPr>
+    </w:lvl>
+    <w:lvl w:ilvl="2" w:tplc="04090005" w:tentative="1">
+      <w:start w:val="1"/>
+      <w:numFmt w:val="bullet"/>
+      <w:lvlText w:val=""/>
+      <w:lvlJc w:val="left"/>
+      <w:pPr>
+        <w:ind w:left="2160" w:hanging="360"/>
+      </w:pPr>
+      <w:rPr>
+        <w:rFonts w:ascii="Wingdings" w:hAnsi="Wingdings" w:hint="default"/>
+      </w:rPr>
+    </w:lvl>
+    <w:lvl w:ilvl="3" w:tplc="04090001" w:tentative="1">
+      <w:start w:val="1"/>
+      <w:numFmt w:val="bullet"/>
+      <w:lvlText w:val=""/>
+      <w:lvlJc w:val="left"/>
+      <w:pPr>
+        <w:ind w:left="2880" w:hanging="360"/>
+      </w:pPr>
+      <w:rPr>
+        <w:rFonts w:ascii="Symbol" w:hAnsi="Symbol" w:hint="default"/>
+      </w:rPr>
+    </w:lvl>
+    <w:lvl w:ilvl="4" w:tplc="04090003" w:tentative="1">
+      <w:start w:val="1"/>
+      <w:numFmt w:val="bullet"/>
+      <w:lvlText w:val="o"/>
+      <w:lvlJc w:val="left"/>
+      <w:pPr>
+        <w:ind w:left="3600" w:hanging="360"/>
+      </w:pPr>
+      <w:rPr>
+        <w:rFonts w:ascii="Courier New" w:hAnsi="Courier New" w:cs="Courier New" w:hint="default"/>
+      </w:rPr>
+    </w:lvl>
+    <w:lvl w:ilvl="5" w:tplc="04090005" w:tentative="1">
+      <w:start w:val="1"/>
+      <w:numFmt w:val="bullet"/>
+      <w:lvlText w:val=""/>
+      <w:lvlJc w:val="left"/>
+      <w:pPr>
+        <w:ind w:left="4320" w:hanging="360"/>
+      </w:pPr>
+      <w:rPr>
+        <w:rFonts w:ascii="Wingdings" w:hAnsi="Wingdings" w:hint="default"/>
+      </w:rPr>
+    </w:lvl>
+    <w:lvl w:ilvl="6" w:tplc="04090001" w:tentative="1">
+      <w:start w:val="1"/>
+      <w:numFmt w:val="bullet"/>
+      <w:lvlText w:val=""/>
+      <w:lvlJc w:val="left"/>
+      <w:pPr>
+        <w:ind w:left="5040" w:hanging="360"/>
+      </w:pPr>
+      <w:rPr>
+        <w:rFonts w:ascii="Symbol" w:hAnsi="Symbol" w:hint="default"/>
+      </w:rPr>
+    </w:lvl>
+    <w:lvl w:ilvl="7" w:tplc="04090003" w:tentative="1">
+      <w:start w:val="1"/>
+      <w:numFmt w:val="bullet"/>
+      <w:lvlText w:val="o"/>
+      <w:lvlJc w:val="left"/>
+      <w:pPr>
+        <w:ind w:left="5760" w:hanging="360"/>
+      </w:pPr>
+      <w:rPr>
+        <w:rFonts w:ascii="Courier New" w:hAnsi="Courier New" w:cs="Courier New" w:hint="default"/>
+      </w:rPr>
+    </w:lvl>
+    <w:lvl w:ilvl="8" w:tplc="04090005" w:tentative="1">
+      <w:start w:val="1"/>
+      <w:numFmt w:val="bullet"/>
+      <w:lvlText w:val=""/>
+      <w:lvlJc w:val="left"/>
+      <w:pPr>
+        <w:ind w:left="6480" w:hanging="360"/>
+      </w:pPr>
+      <w:rPr>
+        <w:rFonts w:ascii="Wingdings" w:hAnsi="Wingdings" w:hint="default"/>
+      </w:rPr>
+    </w:lvl>
+  </w:abstractNum>
+  <w:abstractNum w:abstractNumId="8">
+    <w:nsid w:val="5A221D18"/>
+    <w:multiLevelType w:val="hybridMultilevel"/>
+    <w:tmpl w:val="B9847442"/>
+    <w:lvl w:ilvl="0" w:tplc="F2900DD4">
+      <w:start w:val="1"/>
+      <w:numFmt w:val="lowerLetter"/>
+      <w:lvlText w:val="%1."/>
+      <w:lvlJc w:val="left"/>
+      <w:pPr>
+        <w:ind w:left="360" w:hanging="360"/>
+      </w:pPr>
+      <w:rPr>
+        <w:rFonts w:hint="default"/>
+      </w:rPr>
+    </w:lvl>
+    <w:lvl w:ilvl="1" w:tplc="04090019" w:tentative="1">
+      <w:start w:val="1"/>
+      <w:numFmt w:val="lowerLetter"/>
+      <w:lvlText w:val="%2."/>
+      <w:lvlJc w:val="left"/>
+      <w:pPr>
+        <w:ind w:left="1080" w:hanging="360"/>
+      </w:pPr>
+    </w:lvl>
+    <w:lvl w:ilvl="2" w:tplc="0409001B" w:tentative="1">
+      <w:start w:val="1"/>
+      <w:numFmt w:val="lowerRoman"/>
+      <w:lvlText w:val="%3."/>
+      <w:lvlJc w:val="right"/>
+      <w:pPr>
+        <w:ind w:left="1800" w:hanging="180"/>
+      </w:pPr>
+    </w:lvl>
+    <w:lvl w:ilvl="3" w:tplc="0409000F" w:tentative="1">
+      <w:start w:val="1"/>
+      <w:numFmt w:val="decimal"/>
+      <w:lvlText w:val="%4."/>
+      <w:lvlJc w:val="left"/>
+      <w:pPr>
+        <w:ind w:left="2520" w:hanging="360"/>
+      </w:pPr>
+    </w:lvl>
+    <w:lvl w:ilvl="4" w:tplc="04090019" w:tentative="1">
+      <w:start w:val="1"/>
+      <w:numFmt w:val="lowerLetter"/>
+      <w:lvlText w:val="%5."/>
+      <w:lvlJc w:val="left"/>
+      <w:pPr>
+        <w:ind w:left="3240" w:hanging="360"/>
+      </w:pPr>
+    </w:lvl>
+    <w:lvl w:ilvl="5" w:tplc="0409001B" w:tentative="1">
+      <w:start w:val="1"/>
+      <w:numFmt w:val="lowerRoman"/>
+      <w:lvlText w:val="%6."/>
+      <w:lvlJc w:val="right"/>
+      <w:pPr>
+        <w:ind w:left="3960" w:hanging="180"/>
+      </w:pPr>
+    </w:lvl>
+    <w:lvl w:ilvl="6" w:tplc="0409000F" w:tentative="1">
+      <w:start w:val="1"/>
+      <w:numFmt w:val="decimal"/>
+      <w:lvlText w:val="%7."/>
+      <w:lvlJc w:val="left"/>
+      <w:pPr>
+        <w:ind w:left="4680" w:hanging="360"/>
+      </w:pPr>
+    </w:lvl>
+    <w:lvl w:ilvl="7" w:tplc="04090019" w:tentative="1">
+      <w:start w:val="1"/>
+      <w:numFmt w:val="lowerLetter"/>
+      <w:lvlText w:val="%8."/>
+      <w:lvlJc w:val="left"/>
+      <w:pPr>
+        <w:ind w:left="5400" w:hanging="360"/>
+      </w:pPr>
+    </w:lvl>
+    <w:lvl w:ilvl="8" w:tplc="0409001B" w:tentative="1">
+      <w:start w:val="1"/>
+      <w:numFmt w:val="lowerRoman"/>
+      <w:lvlText w:val="%9."/>
+      <w:lvlJc w:val="right"/>
+      <w:pPr>
+        <w:ind w:left="6120" w:hanging="180"/>
+      </w:pPr>
+    </w:lvl>
+  </w:abstractNum>
+  <w:abstractNum w:abstractNumId="9">
     <w:nsid w:val="6505377F"/>
     <w:multiLevelType w:val="hybridMultilevel"/>
     <w:tmpl w:val="AEB04036"/>
@@ -5351,7 +7948,93 @@
       </w:pPr>
     </w:lvl>
   </w:abstractNum>
-  <w:abstractNum w:abstractNumId="6">
+  <w:abstractNum w:abstractNumId="10">
+    <w:nsid w:val="6BC10AF1"/>
+    <w:multiLevelType w:val="hybridMultilevel"/>
+    <w:tmpl w:val="DDDA7364"/>
+    <w:lvl w:ilvl="0" w:tplc="04090019">
+      <w:start w:val="1"/>
+      <w:numFmt w:val="lowerLetter"/>
+      <w:lvlText w:val="%1."/>
+      <w:lvlJc w:val="left"/>
+      <w:pPr>
+        <w:ind w:left="720" w:hanging="360"/>
+      </w:pPr>
+    </w:lvl>
+    <w:lvl w:ilvl="1" w:tplc="04090019" w:tentative="1">
+      <w:start w:val="1"/>
+      <w:numFmt w:val="lowerLetter"/>
+      <w:lvlText w:val="%2."/>
+      <w:lvlJc w:val="left"/>
+      <w:pPr>
+        <w:ind w:left="1440" w:hanging="360"/>
+      </w:pPr>
+    </w:lvl>
+    <w:lvl w:ilvl="2" w:tplc="0409001B" w:tentative="1">
+      <w:start w:val="1"/>
+      <w:numFmt w:val="lowerRoman"/>
+      <w:lvlText w:val="%3."/>
+      <w:lvlJc w:val="right"/>
+      <w:pPr>
+        <w:ind w:left="2160" w:hanging="180"/>
+      </w:pPr>
+    </w:lvl>
+    <w:lvl w:ilvl="3" w:tplc="0409000F" w:tentative="1">
+      <w:start w:val="1"/>
+      <w:numFmt w:val="decimal"/>
+      <w:lvlText w:val="%4."/>
+      <w:lvlJc w:val="left"/>
+      <w:pPr>
+        <w:ind w:left="2880" w:hanging="360"/>
+      </w:pPr>
+    </w:lvl>
+    <w:lvl w:ilvl="4" w:tplc="04090019" w:tentative="1">
+      <w:start w:val="1"/>
+      <w:numFmt w:val="lowerLetter"/>
+      <w:lvlText w:val="%5."/>
+      <w:lvlJc w:val="left"/>
+      <w:pPr>
+        <w:ind w:left="3600" w:hanging="360"/>
+      </w:pPr>
+    </w:lvl>
+    <w:lvl w:ilvl="5" w:tplc="0409001B" w:tentative="1">
+      <w:start w:val="1"/>
+      <w:numFmt w:val="lowerRoman"/>
+      <w:lvlText w:val="%6."/>
+      <w:lvlJc w:val="right"/>
+      <w:pPr>
+        <w:ind w:left="4320" w:hanging="180"/>
+      </w:pPr>
+    </w:lvl>
+    <w:lvl w:ilvl="6" w:tplc="0409000F" w:tentative="1">
+      <w:start w:val="1"/>
+      <w:numFmt w:val="decimal"/>
+      <w:lvlText w:val="%7."/>
+      <w:lvlJc w:val="left"/>
+      <w:pPr>
+        <w:ind w:left="5040" w:hanging="360"/>
+      </w:pPr>
+    </w:lvl>
+    <w:lvl w:ilvl="7" w:tplc="04090019" w:tentative="1">
+      <w:start w:val="1"/>
+      <w:numFmt w:val="lowerLetter"/>
+      <w:lvlText w:val="%8."/>
+      <w:lvlJc w:val="left"/>
+      <w:pPr>
+        <w:ind w:left="5760" w:hanging="360"/>
+      </w:pPr>
+    </w:lvl>
+    <w:lvl w:ilvl="8" w:tplc="0409001B" w:tentative="1">
+      <w:start w:val="1"/>
+      <w:numFmt w:val="lowerRoman"/>
+      <w:lvlText w:val="%9."/>
+      <w:lvlJc w:val="right"/>
+      <w:pPr>
+        <w:ind w:left="6480" w:hanging="180"/>
+      </w:pPr>
+    </w:lvl>
+  </w:abstractNum>
+  <w:abstractNum w:abstractNumId="11">
     <w:nsid w:val="6FE7415D"/>
     <w:multiLevelType w:val="hybridMultilevel"/>
     <w:tmpl w:val="F028DEB6"/>
@@ -5438,28 +8121,159 @@
       <w:pPr>
         <w:ind w:left="6840" w:hanging="180"/>
       </w:pPr>
+    </w:lvl>
+  </w:abstractNum>
+  <w:abstractNum w:abstractNumId="12">
+    <w:nsid w:val="711F0ECD"/>
+    <w:multiLevelType w:val="hybridMultilevel"/>
+    <w:tmpl w:val="FBC454F6"/>
+    <w:lvl w:ilvl="0" w:tplc="04090001">
+      <w:start w:val="1"/>
+      <w:numFmt w:val="bullet"/>
+      <w:lvlText w:val=""/>
+      <w:lvlJc w:val="left"/>
+      <w:pPr>
+        <w:ind w:left="720" w:hanging="360"/>
+      </w:pPr>
+      <w:rPr>
+        <w:rFonts w:ascii="Symbol" w:hAnsi="Symbol" w:hint="default"/>
+      </w:rPr>
+    </w:lvl>
+    <w:lvl w:ilvl="1" w:tplc="04090003" w:tentative="1">
+      <w:start w:val="1"/>
+      <w:numFmt w:val="bullet"/>
+      <w:lvlText w:val="o"/>
+      <w:lvlJc w:val="left"/>
+      <w:pPr>
+        <w:ind w:left="1440" w:hanging="360"/>
+      </w:pPr>
+      <w:rPr>
+        <w:rFonts w:ascii="Courier New" w:hAnsi="Courier New" w:cs="Courier New" w:hint="default"/>
+      </w:rPr>
+    </w:lvl>
+    <w:lvl w:ilvl="2" w:tplc="04090005" w:tentative="1">
+      <w:start w:val="1"/>
+      <w:numFmt w:val="bullet"/>
+      <w:lvlText w:val=""/>
+      <w:lvlJc w:val="left"/>
+      <w:pPr>
+        <w:ind w:left="2160" w:hanging="360"/>
+      </w:pPr>
+      <w:rPr>
+        <w:rFonts w:ascii="Wingdings" w:hAnsi="Wingdings" w:hint="default"/>
+      </w:rPr>
+    </w:lvl>
+    <w:lvl w:ilvl="3" w:tplc="04090001" w:tentative="1">
+      <w:start w:val="1"/>
+      <w:numFmt w:val="bullet"/>
+      <w:lvlText w:val=""/>
+      <w:lvlJc w:val="left"/>
+      <w:pPr>
+        <w:ind w:left="2880" w:hanging="360"/>
+      </w:pPr>
+      <w:rPr>
+        <w:rFonts w:ascii="Symbol" w:hAnsi="Symbol" w:hint="default"/>
+      </w:rPr>
+    </w:lvl>
+    <w:lvl w:ilvl="4" w:tplc="04090003" w:tentative="1">
+      <w:start w:val="1"/>
+      <w:numFmt w:val="bullet"/>
+      <w:lvlText w:val="o"/>
+      <w:lvlJc w:val="left"/>
+      <w:pPr>
+        <w:ind w:left="3600" w:hanging="360"/>
+      </w:pPr>
+      <w:rPr>
+        <w:rFonts w:ascii="Courier New" w:hAnsi="Courier New" w:cs="Courier New" w:hint="default"/>
+      </w:rPr>
+    </w:lvl>
+    <w:lvl w:ilvl="5" w:tplc="04090005" w:tentative="1">
+      <w:start w:val="1"/>
+      <w:numFmt w:val="bullet"/>
+      <w:lvlText w:val=""/>
+      <w:lvlJc w:val="left"/>
+      <w:pPr>
+        <w:ind w:left="4320" w:hanging="360"/>
+      </w:pPr>
+      <w:rPr>
+        <w:rFonts w:ascii="Wingdings" w:hAnsi="Wingdings" w:hint="default"/>
+      </w:rPr>
+    </w:lvl>
+    <w:lvl w:ilvl="6" w:tplc="04090001" w:tentative="1">
+      <w:start w:val="1"/>
+      <w:numFmt w:val="bullet"/>
+      <w:lvlText w:val=""/>
+      <w:lvlJc w:val="left"/>
+      <w:pPr>
+        <w:ind w:left="5040" w:hanging="360"/>
+      </w:pPr>
+      <w:rPr>
+        <w:rFonts w:ascii="Symbol" w:hAnsi="Symbol" w:hint="default"/>
+      </w:rPr>
+    </w:lvl>
+    <w:lvl w:ilvl="7" w:tplc="04090003" w:tentative="1">
+      <w:start w:val="1"/>
+      <w:numFmt w:val="bullet"/>
+      <w:lvlText w:val="o"/>
+      <w:lvlJc w:val="left"/>
+      <w:pPr>
+        <w:ind w:left="5760" w:hanging="360"/>
+      </w:pPr>
+      <w:rPr>
+        <w:rFonts w:ascii="Courier New" w:hAnsi="Courier New" w:cs="Courier New" w:hint="default"/>
+      </w:rPr>
+    </w:lvl>
+    <w:lvl w:ilvl="8" w:tplc="04090005" w:tentative="1">
+      <w:start w:val="1"/>
+      <w:numFmt w:val="bullet"/>
+      <w:lvlText w:val=""/>
+      <w:lvlJc w:val="left"/>
+      <w:pPr>
+        <w:ind w:left="6480" w:hanging="360"/>
+      </w:pPr>
+      <w:rPr>
+        <w:rFonts w:ascii="Wingdings" w:hAnsi="Wingdings" w:hint="default"/>
+      </w:rPr>
     </w:lvl>
   </w:abstractNum>
   <w:num w:numId="1">
     <w:abstractNumId w:val="0"/>
   </w:num>
   <w:num w:numId="2">
+    <w:abstractNumId w:val="6"/>
+  </w:num>
+  <w:num w:numId="3">
+    <w:abstractNumId w:val="3"/>
+  </w:num>
+  <w:num w:numId="4">
+    <w:abstractNumId w:val="9"/>
+  </w:num>
+  <w:num w:numId="5">
+    <w:abstractNumId w:val="2"/>
+  </w:num>
+  <w:num w:numId="6">
+    <w:abstractNumId w:val="11"/>
+  </w:num>
+  <w:num w:numId="7">
+    <w:abstractNumId w:val="5"/>
+  </w:num>
+  <w:num w:numId="8">
     <w:abstractNumId w:val="4"/>
   </w:num>
-  <w:num w:numId="3">
-    <w:abstractNumId w:val="2"/>
+  <w:num w:numId="9">
+    <w:abstractNumId w:val="12"/>
   </w:num>
-  <w:num w:numId="4">
-    <w:abstractNumId w:val="5"/>
+  <w:num w:numId="10">
+    <w:abstractNumId w:val="10"/>
   </w:num>
-  <w:num w:numId="5">
+  <w:num w:numId="11">
+    <w:abstractNumId w:val="7"/>
+  </w:num>
+  <w:num w:numId="12">
     <w:abstractNumId w:val="1"/>
   </w:num>
-  <w:num w:numId="6">
-    <w:abstractNumId w:val="6"/>
-  </w:num>
-  <w:num w:numId="7">
-    <w:abstractNumId w:val="3"/>
+  <w:num w:numId="13">
+    <w:abstractNumId w:val="8"/>
   </w:num>
 </w:numbering>
 </file>
@@ -5923,6 +8737,93 @@
       <w:u w:val="single"/>
     </w:rPr>
   </w:style>
+  <w:style w:type="paragraph" w:styleId="HTMLPreformatted">
+    <w:name w:val="HTML Preformatted"/>
+    <w:basedOn w:val="Normal"/>
+    <w:link w:val="HTMLPreformattedChar"/>
+    <w:uiPriority w:val="99"/>
+    <w:unhideWhenUsed/>
+    <w:rsid w:val="00070D9F"/>
+    <w:pPr>
+      <w:tabs>
+        <w:tab w:val="left" w:pos="916"/>
+        <w:tab w:val="left" w:pos="1832"/>
+        <w:tab w:val="left" w:pos="2748"/>
+        <w:tab w:val="left" w:pos="3664"/>
+        <w:tab w:val="left" w:pos="4580"/>
+        <w:tab w:val="left" w:pos="5496"/>
+        <w:tab w:val="left" w:pos="6412"/>
+        <w:tab w:val="left" w:pos="7328"/>
+        <w:tab w:val="left" w:pos="8244"/>
+        <w:tab w:val="left" w:pos="9160"/>
+        <w:tab w:val="left" w:pos="10076"/>
+        <w:tab w:val="left" w:pos="10992"/>
+        <w:tab w:val="left" w:pos="11908"/>
+        <w:tab w:val="left" w:pos="12824"/>
+        <w:tab w:val="left" w:pos="13740"/>
+        <w:tab w:val="left" w:pos="14656"/>
+      </w:tabs>
+    </w:pPr>
+    <w:rPr>
+      <w:rFonts w:ascii="Courier New" w:hAnsi="Courier New" w:cs="Courier New"/>
+      <w:sz w:val="20"/>
+      <w:szCs w:val="20"/>
+    </w:rPr>
+  </w:style>
+  <w:style w:type="character" w:customStyle="1" w:styleId="HTMLPreformattedChar">
+    <w:name w:val="HTML Preformatted Char"/>
+    <w:basedOn w:val="DefaultParagraphFont"/>
+    <w:link w:val="HTMLPreformatted"/>
+    <w:uiPriority w:val="99"/>
+    <w:rsid w:val="00070D9F"/>
+    <w:rPr>
+      <w:rFonts w:ascii="Courier New" w:hAnsi="Courier New" w:cs="Courier New"/>
+      <w:sz w:val="20"/>
+      <w:szCs w:val="20"/>
+    </w:rPr>
+  </w:style>
+  <w:style w:type="paragraph" w:styleId="Header">
+    <w:name w:val="header"/>
+    <w:basedOn w:val="Normal"/>
+    <w:link w:val="HeaderChar"/>
+    <w:uiPriority w:val="99"/>
+    <w:unhideWhenUsed/>
+    <w:rsid w:val="00A279C2"/>
+    <w:pPr>
+      <w:tabs>
+        <w:tab w:val="center" w:pos="4680"/>
+        <w:tab w:val="right" w:pos="9360"/>
+      </w:tabs>
+    </w:pPr>
+  </w:style>
+  <w:style w:type="character" w:customStyle="1" w:styleId="HeaderChar">
+    <w:name w:val="Header Char"/>
+    <w:basedOn w:val="DefaultParagraphFont"/>
+    <w:link w:val="Header"/>
+    <w:uiPriority w:val="99"/>
+    <w:rsid w:val="00A279C2"/>
+  </w:style>
+  <w:style w:type="paragraph" w:styleId="Footer">
+    <w:name w:val="footer"/>
+    <w:basedOn w:val="Normal"/>
+    <w:link w:val="FooterChar"/>
+    <w:uiPriority w:val="99"/>
+    <w:unhideWhenUsed/>
+    <w:rsid w:val="00A279C2"/>
+    <w:pPr>
+      <w:tabs>
+        <w:tab w:val="center" w:pos="4680"/>
+        <w:tab w:val="right" w:pos="9360"/>
+      </w:tabs>
+    </w:pPr>
+  </w:style>
+  <w:style w:type="character" w:customStyle="1" w:styleId="FooterChar">
+    <w:name w:val="Footer Char"/>
+    <w:basedOn w:val="DefaultParagraphFont"/>
+    <w:link w:val="Footer"/>
+    <w:uiPriority w:val="99"/>
+    <w:rsid w:val="00A279C2"/>
+  </w:style>
 </w:styles>
 </file>
 

</xml_diff>